<commit_message>
correct graphs chapter 5 change T
</commit_message>
<xml_diff>
--- a/Exam/List with things to check for the project exam.docx
+++ b/Exam/List with things to check for the project exam.docx
@@ -11,10 +11,6 @@
       <w:r>
         <w:t xml:space="preserve">COMMENTS P1 </w:t>
       </w:r>
-      <w:r>
-        <w:tab/>
-        <w:t>16/12/18</w:t>
-      </w:r>
     </w:p>
     <w:p/>
     <w:p>
@@ -120,7 +116,15 @@
         <w:rPr>
           <w:lang w:val="en-IE"/>
         </w:rPr>
-        <w:t xml:space="preserve"> selected to be 50kHz so learn the pros and cons of high/low switching frequency.</w:t>
+        <w:t xml:space="preserve"> selected to be 50kHz so learn the pros and cons of </w:t>
+      </w:r>
+      <w:bookmarkStart w:id="0" w:name="_GoBack"/>
+      <w:bookmarkEnd w:id="0"/>
+      <w:r>
+        <w:rPr>
+          <w:lang w:val="en-IE"/>
+        </w:rPr>
+        <w:t>high/low switching frequency.</w:t>
       </w:r>
     </w:p>
     <w:p>
@@ -352,14 +356,432 @@
           <w:lang w:val="en-IE"/>
         </w:rPr>
       </w:pPr>
-      <w:bookmarkStart w:id="0" w:name="_GoBack"/>
-      <w:bookmarkEnd w:id="0"/>
       <w:r>
         <w:rPr>
           <w:rFonts w:ascii="URWPalladioL-Roma" w:hAnsi="URWPalladioL-Roma" w:cs="URWPalladioL-Roma"/>
           <w:lang w:val="en-IE"/>
         </w:rPr>
         <w:t xml:space="preserve"> </w:t>
+      </w:r>
+      <w:r>
+        <w:rPr>
+          <w:rFonts w:ascii="URWPalladioL-Roma" w:hAnsi="URWPalladioL-Roma" w:cs="URWPalladioL-Roma"/>
+          <w:lang w:val="en-IE"/>
+        </w:rPr>
+        <w:t xml:space="preserve">Why it takes more time to reach the MPP in boost mode? </w:t>
+      </w:r>
+    </w:p>
+    <w:p>
+      <w:pPr>
+        <w:pStyle w:val="Prrafodelista"/>
+        <w:numPr>
+          <w:ilvl w:val="0"/>
+          <w:numId w:val="1"/>
+        </w:numPr>
+        <w:autoSpaceDE w:val="0"/>
+        <w:autoSpaceDN w:val="0"/>
+        <w:adjustRightInd w:val="0"/>
+        <w:spacing w:after="0" w:line="240" w:lineRule="auto"/>
+        <w:rPr>
+          <w:rFonts w:ascii="URWPalladioL-Roma" w:hAnsi="URWPalladioL-Roma" w:cs="URWPalladioL-Roma"/>
+          <w:lang w:val="en-IE"/>
+        </w:rPr>
+      </w:pPr>
+      <w:r>
+        <w:rPr>
+          <w:rFonts w:ascii="URWPalladioL-Roma" w:hAnsi="URWPalladioL-Roma" w:cs="URWPalladioL-Roma"/>
+          <w:lang w:val="en-IE"/>
+        </w:rPr>
+        <w:t xml:space="preserve">Consider including the thermal test in the presentation but not in the report. </w:t>
+      </w:r>
+    </w:p>
+    <w:p>
+      <w:pPr>
+        <w:pStyle w:val="Prrafodelista"/>
+        <w:numPr>
+          <w:ilvl w:val="0"/>
+          <w:numId w:val="1"/>
+        </w:numPr>
+        <w:autoSpaceDE w:val="0"/>
+        <w:autoSpaceDN w:val="0"/>
+        <w:adjustRightInd w:val="0"/>
+        <w:spacing w:after="0" w:line="240" w:lineRule="auto"/>
+        <w:rPr>
+          <w:rFonts w:ascii="URWPalladioL-Roma" w:hAnsi="URWPalladioL-Roma" w:cs="URWPalladioL-Roma"/>
+          <w:lang w:val="en-IE"/>
+        </w:rPr>
+      </w:pPr>
+      <w:r>
+        <w:rPr>
+          <w:rFonts w:ascii="URWPalladioL-Roma" w:hAnsi="URWPalladioL-Roma" w:cs="URWPalladioL-Roma"/>
+          <w:lang w:val="en-IE"/>
+        </w:rPr>
+        <w:t xml:space="preserve">As in </w:t>
+      </w:r>
+      <w:r>
+        <w:rPr>
+          <w:rFonts w:ascii="URWPalladioL-Roma" w:hAnsi="URWPalladioL-Roma" w:cs="URWPalladioL-Roma"/>
+          <w:lang w:val="en-IE"/>
+        </w:rPr>
+        <w:t xml:space="preserve">buck mode the current is higher than in boost it would be the worst case for the converter’s efficiency. This is what we will say in the exam if they ask why we didn’t measure the efficiency in boost mode. </w:t>
+      </w:r>
+      <w:r>
+        <w:rPr>
+          <w:rFonts w:ascii="URWPalladioL-Roma" w:hAnsi="URWPalladioL-Roma" w:cs="URWPalladioL-Roma"/>
+          <w:lang w:val="en-IE"/>
+        </w:rPr>
+        <w:t xml:space="preserve">Consider deleting it from the </w:t>
+      </w:r>
+      <w:r>
+        <w:rPr>
+          <w:rFonts w:ascii="URWPalladioL-Roma" w:hAnsi="URWPalladioL-Roma" w:cs="URWPalladioL-Roma"/>
+          <w:lang w:val="en-IE"/>
+        </w:rPr>
+        <w:t xml:space="preserve">report and including it in the presentation. </w:t>
+      </w:r>
+    </w:p>
+    <w:p>
+      <w:pPr>
+        <w:pStyle w:val="Prrafodelista"/>
+        <w:numPr>
+          <w:ilvl w:val="0"/>
+          <w:numId w:val="1"/>
+        </w:numPr>
+        <w:autoSpaceDE w:val="0"/>
+        <w:autoSpaceDN w:val="0"/>
+        <w:adjustRightInd w:val="0"/>
+        <w:spacing w:after="0" w:line="240" w:lineRule="auto"/>
+        <w:rPr>
+          <w:rFonts w:ascii="URWPalladioL-Roma" w:hAnsi="URWPalladioL-Roma" w:cs="URWPalladioL-Roma"/>
+          <w:lang w:val="en-IE"/>
+        </w:rPr>
+      </w:pPr>
+      <w:r>
+        <w:rPr>
+          <w:rFonts w:ascii="URWPalladioL-Roma" w:hAnsi="URWPalladioL-Roma" w:cs="URWPalladioL-Roma"/>
+          <w:lang w:val="en-IE"/>
+        </w:rPr>
+        <w:t xml:space="preserve">Look for some references of commercial MPPTs to compare the tracking time with the results we obtained. </w:t>
+      </w:r>
+    </w:p>
+    <w:p>
+      <w:pPr>
+        <w:pStyle w:val="Prrafodelista"/>
+        <w:numPr>
+          <w:ilvl w:val="0"/>
+          <w:numId w:val="1"/>
+        </w:numPr>
+        <w:autoSpaceDE w:val="0"/>
+        <w:autoSpaceDN w:val="0"/>
+        <w:adjustRightInd w:val="0"/>
+        <w:spacing w:after="0" w:line="240" w:lineRule="auto"/>
+        <w:rPr>
+          <w:rFonts w:ascii="URWPalladioL-Roma" w:hAnsi="URWPalladioL-Roma" w:cs="URWPalladioL-Roma"/>
+          <w:lang w:val="en-IE"/>
+        </w:rPr>
+      </w:pPr>
+      <w:r>
+        <w:rPr>
+          <w:rFonts w:ascii="URWPalladioL-Roma" w:hAnsi="URWPalladioL-Roma" w:cs="URWPalladioL-Roma"/>
+          <w:lang w:val="en-IE"/>
+        </w:rPr>
+        <w:t>What’s the difference on using a lower/higher frequency for the MPPT?</w:t>
+      </w:r>
+    </w:p>
+    <w:p>
+      <w:pPr>
+        <w:pStyle w:val="Prrafodelista"/>
+        <w:numPr>
+          <w:ilvl w:val="0"/>
+          <w:numId w:val="1"/>
+        </w:numPr>
+        <w:autoSpaceDE w:val="0"/>
+        <w:autoSpaceDN w:val="0"/>
+        <w:adjustRightInd w:val="0"/>
+        <w:spacing w:after="0" w:line="240" w:lineRule="auto"/>
+        <w:rPr>
+          <w:rFonts w:ascii="URWPalladioL-Roma" w:hAnsi="URWPalladioL-Roma" w:cs="URWPalladioL-Roma"/>
+          <w:lang w:val="en-IE"/>
+        </w:rPr>
+      </w:pPr>
+      <w:r>
+        <w:rPr>
+          <w:rFonts w:ascii="URWPalladioL-Roma" w:hAnsi="URWPalladioL-Roma" w:cs="URWPalladioL-Roma"/>
+          <w:lang w:val="en-IE"/>
+        </w:rPr>
+        <w:t xml:space="preserve">Software filter: calculate the frequency. </w:t>
+      </w:r>
+    </w:p>
+    <w:p>
+      <w:pPr>
+        <w:pStyle w:val="Prrafodelista"/>
+        <w:numPr>
+          <w:ilvl w:val="0"/>
+          <w:numId w:val="1"/>
+        </w:numPr>
+        <w:autoSpaceDE w:val="0"/>
+        <w:autoSpaceDN w:val="0"/>
+        <w:adjustRightInd w:val="0"/>
+        <w:spacing w:after="0" w:line="240" w:lineRule="auto"/>
+        <w:rPr>
+          <w:rFonts w:ascii="URWPalladioL-Roma" w:hAnsi="URWPalladioL-Roma" w:cs="URWPalladioL-Roma"/>
+          <w:lang w:val="en-IE"/>
+        </w:rPr>
+      </w:pPr>
+    </w:p>
+    <w:p>
+      <w:pPr>
+        <w:autoSpaceDE w:val="0"/>
+        <w:autoSpaceDN w:val="0"/>
+        <w:adjustRightInd w:val="0"/>
+        <w:spacing w:after="0" w:line="240" w:lineRule="auto"/>
+        <w:rPr>
+          <w:rFonts w:ascii="URWPalladioL-Roma" w:hAnsi="URWPalladioL-Roma" w:cs="URWPalladioL-Roma"/>
+          <w:lang w:val="en-IE"/>
+        </w:rPr>
+      </w:pPr>
+    </w:p>
+    <w:p>
+      <w:pPr>
+        <w:autoSpaceDE w:val="0"/>
+        <w:autoSpaceDN w:val="0"/>
+        <w:adjustRightInd w:val="0"/>
+        <w:spacing w:after="0" w:line="240" w:lineRule="auto"/>
+        <w:rPr>
+          <w:rFonts w:ascii="URWPalladioL-Roma" w:hAnsi="URWPalladioL-Roma" w:cs="URWPalladioL-Roma"/>
+          <w:lang w:val="en-IE"/>
+        </w:rPr>
+      </w:pPr>
+    </w:p>
+    <w:p>
+      <w:pPr>
+        <w:autoSpaceDE w:val="0"/>
+        <w:autoSpaceDN w:val="0"/>
+        <w:adjustRightInd w:val="0"/>
+        <w:spacing w:after="0" w:line="240" w:lineRule="auto"/>
+        <w:rPr>
+          <w:rFonts w:ascii="URWPalladioL-Roma" w:hAnsi="URWPalladioL-Roma" w:cs="URWPalladioL-Roma"/>
+          <w:lang w:val="en-IE"/>
+        </w:rPr>
+      </w:pPr>
+      <w:r>
+        <w:rPr>
+          <w:rFonts w:ascii="URWPalladioL-Roma" w:hAnsi="URWPalladioL-Roma" w:cs="URWPalladioL-Roma"/>
+          <w:lang w:val="en-IE"/>
+        </w:rPr>
+        <w:t>Boundary between modes:</w:t>
+      </w:r>
+    </w:p>
+    <w:p>
+      <w:pPr>
+        <w:pStyle w:val="Prrafodelista"/>
+        <w:numPr>
+          <w:ilvl w:val="0"/>
+          <w:numId w:val="1"/>
+        </w:numPr>
+        <w:autoSpaceDE w:val="0"/>
+        <w:autoSpaceDN w:val="0"/>
+        <w:adjustRightInd w:val="0"/>
+        <w:spacing w:after="0" w:line="240" w:lineRule="auto"/>
+        <w:rPr>
+          <w:rFonts w:ascii="URWPalladioL-Roma" w:hAnsi="URWPalladioL-Roma" w:cs="URWPalladioL-Roma"/>
+          <w:lang w:val="en-IE"/>
+        </w:rPr>
+      </w:pPr>
+      <w:r>
+        <w:rPr>
+          <w:rFonts w:ascii="URWPalladioL-Roma" w:hAnsi="URWPalladioL-Roma" w:cs="URWPalladioL-Roma"/>
+          <w:lang w:val="en-IE"/>
+        </w:rPr>
+        <w:t>10 panels</w:t>
+      </w:r>
+      <w:r>
+        <w:rPr>
+          <w:rFonts w:ascii="URWPalladioL-Roma" w:hAnsi="URWPalladioL-Roma" w:cs="URWPalladioL-Roma"/>
+          <w:lang w:val="en-IE"/>
+        </w:rPr>
+        <w:t xml:space="preserve">   </w:t>
+      </w:r>
+      <w:r>
+        <w:rPr>
+          <w:rFonts w:ascii="URWPalladioL-Roma" w:hAnsi="URWPalladioL-Roma" w:cs="URWPalladioL-Roma"/>
+          <w:lang w:val="en-IE"/>
+        </w:rPr>
+        <w:t xml:space="preserve"> 4.3ohms</w:t>
+      </w:r>
+      <w:r>
+        <w:rPr>
+          <w:rFonts w:ascii="URWPalladioL-Roma" w:hAnsi="URWPalladioL-Roma" w:cs="URWPalladioL-Roma"/>
+          <w:lang w:val="en-IE"/>
+        </w:rPr>
+        <w:t xml:space="preserve"> </w:t>
+      </w:r>
+      <w:r>
+        <w:rPr>
+          <w:rFonts w:ascii="URWPalladioL-Roma" w:hAnsi="URWPalladioL-Roma" w:cs="URWPalladioL-Roma"/>
+          <w:lang w:val="en-IE"/>
+        </w:rPr>
+        <w:sym w:font="Wingdings" w:char="F0E0"/>
+      </w:r>
+      <w:r>
+        <w:rPr>
+          <w:rFonts w:ascii="URWPalladioL-Roma" w:hAnsi="URWPalladioL-Roma" w:cs="URWPalladioL-Roma"/>
+          <w:lang w:val="en-IE"/>
+        </w:rPr>
+        <w:t xml:space="preserve"> </w:t>
+      </w:r>
+      <w:r>
+        <w:rPr>
+          <w:rFonts w:ascii="URWPalladioL-Roma" w:hAnsi="URWPalladioL-Roma" w:cs="URWPalladioL-Roma"/>
+          <w:lang w:val="en-IE"/>
+        </w:rPr>
+        <w:t xml:space="preserve">299.67W, 1.2seconds, </w:t>
+      </w:r>
+      <w:proofErr w:type="spellStart"/>
+      <w:r>
+        <w:rPr>
+          <w:rFonts w:ascii="URWPalladioL-Roma" w:hAnsi="URWPalladioL-Roma" w:cs="URWPalladioL-Roma"/>
+          <w:lang w:val="en-IE"/>
+        </w:rPr>
+        <w:t>Dbuck</w:t>
+      </w:r>
+      <w:proofErr w:type="spellEnd"/>
+      <w:r>
+        <w:rPr>
+          <w:rFonts w:ascii="URWPalladioL-Roma" w:hAnsi="URWPalladioL-Roma" w:cs="URWPalladioL-Roma"/>
+          <w:lang w:val="en-IE"/>
+        </w:rPr>
+        <w:t xml:space="preserve"> = 0.9805, Vin= 36.625, </w:t>
+      </w:r>
+      <w:proofErr w:type="spellStart"/>
+      <w:r>
+        <w:rPr>
+          <w:rFonts w:ascii="URWPalladioL-Roma" w:hAnsi="URWPalladioL-Roma" w:cs="URWPalladioL-Roma"/>
+          <w:lang w:val="en-IE"/>
+        </w:rPr>
+        <w:t>Vout</w:t>
+      </w:r>
+      <w:proofErr w:type="spellEnd"/>
+      <w:r>
+        <w:rPr>
+          <w:rFonts w:ascii="URWPalladioL-Roma" w:hAnsi="URWPalladioL-Roma" w:cs="URWPalladioL-Roma"/>
+          <w:lang w:val="en-IE"/>
+        </w:rPr>
+        <w:t xml:space="preserve"> = 35.9 V</w:t>
+      </w:r>
+    </w:p>
+    <w:p>
+      <w:pPr>
+        <w:pStyle w:val="Prrafodelista"/>
+        <w:numPr>
+          <w:ilvl w:val="0"/>
+          <w:numId w:val="1"/>
+        </w:numPr>
+        <w:autoSpaceDE w:val="0"/>
+        <w:autoSpaceDN w:val="0"/>
+        <w:adjustRightInd w:val="0"/>
+        <w:spacing w:after="0" w:line="240" w:lineRule="auto"/>
+        <w:rPr>
+          <w:rFonts w:ascii="URWPalladioL-Roma" w:hAnsi="URWPalladioL-Roma" w:cs="URWPalladioL-Roma"/>
+          <w:lang w:val="en-IE"/>
+        </w:rPr>
+      </w:pPr>
+      <w:r>
+        <w:rPr>
+          <w:rFonts w:ascii="URWPalladioL-Roma" w:hAnsi="URWPalladioL-Roma" w:cs="URWPalladioL-Roma"/>
+          <w:lang w:val="en-IE"/>
+        </w:rPr>
+        <w:t>9 panels</w:t>
+      </w:r>
+      <w:r>
+        <w:rPr>
+          <w:rFonts w:ascii="URWPalladioL-Roma" w:hAnsi="URWPalladioL-Roma" w:cs="URWPalladioL-Roma"/>
+          <w:lang w:val="en-IE"/>
+        </w:rPr>
+        <w:t xml:space="preserve">   </w:t>
+      </w:r>
+      <w:r>
+        <w:rPr>
+          <w:rFonts w:ascii="URWPalladioL-Roma" w:hAnsi="URWPalladioL-Roma" w:cs="URWPalladioL-Roma"/>
+          <w:lang w:val="en-IE"/>
+        </w:rPr>
+        <w:t xml:space="preserve"> 5.3 ohms </w:t>
+      </w:r>
+      <w:r>
+        <w:rPr>
+          <w:rFonts w:ascii="URWPalladioL-Roma" w:hAnsi="URWPalladioL-Roma" w:cs="URWPalladioL-Roma"/>
+          <w:lang w:val="en-IE"/>
+        </w:rPr>
+        <w:sym w:font="Wingdings" w:char="F0E0"/>
+      </w:r>
+      <w:r>
+        <w:rPr>
+          <w:rFonts w:ascii="URWPalladioL-Roma" w:hAnsi="URWPalladioL-Roma" w:cs="URWPalladioL-Roma"/>
+          <w:lang w:val="en-IE"/>
+        </w:rPr>
+        <w:t xml:space="preserve"> 299.82W, 1.5seconds, </w:t>
+      </w:r>
+      <w:proofErr w:type="spellStart"/>
+      <w:r>
+        <w:rPr>
+          <w:rFonts w:ascii="URWPalladioL-Roma" w:hAnsi="URWPalladioL-Roma" w:cs="URWPalladioL-Roma"/>
+          <w:lang w:val="en-IE"/>
+        </w:rPr>
+        <w:t>Dboost</w:t>
+      </w:r>
+      <w:proofErr w:type="spellEnd"/>
+      <w:r>
+        <w:rPr>
+          <w:rFonts w:ascii="URWPalladioL-Roma" w:hAnsi="URWPalladioL-Roma" w:cs="URWPalladioL-Roma"/>
+          <w:lang w:val="en-IE"/>
+        </w:rPr>
+        <w:t>=0</w:t>
+      </w:r>
+      <w:r>
+        <w:rPr>
+          <w:rFonts w:ascii="URWPalladioL-Roma" w:hAnsi="URWPalladioL-Roma" w:cs="URWPalladioL-Roma"/>
+          <w:lang w:val="en-IE"/>
+        </w:rPr>
+        <w:t>.</w:t>
+      </w:r>
+      <w:proofErr w:type="gramStart"/>
+      <w:r>
+        <w:rPr>
+          <w:rFonts w:ascii="URWPalladioL-Roma" w:hAnsi="URWPalladioL-Roma" w:cs="URWPalladioL-Roma"/>
+          <w:lang w:val="en-IE"/>
+        </w:rPr>
+        <w:t xml:space="preserve">079 </w:t>
+      </w:r>
+      <w:r>
+        <w:rPr>
+          <w:rFonts w:ascii="URWPalladioL-Roma" w:hAnsi="URWPalladioL-Roma" w:cs="URWPalladioL-Roma"/>
+          <w:lang w:val="en-IE"/>
+        </w:rPr>
+        <w:t>,</w:t>
+      </w:r>
+      <w:proofErr w:type="gramEnd"/>
+      <w:r>
+        <w:rPr>
+          <w:rFonts w:ascii="URWPalladioL-Roma" w:hAnsi="URWPalladioL-Roma" w:cs="URWPalladioL-Roma"/>
+          <w:lang w:val="en-IE"/>
+        </w:rPr>
+        <w:t xml:space="preserve"> Vin=36.7V , </w:t>
+      </w:r>
+      <w:proofErr w:type="spellStart"/>
+      <w:r>
+        <w:rPr>
+          <w:rFonts w:ascii="URWPalladioL-Roma" w:hAnsi="URWPalladioL-Roma" w:cs="URWPalladioL-Roma"/>
+          <w:lang w:val="en-IE"/>
+        </w:rPr>
+        <w:t>Vout</w:t>
+      </w:r>
+      <w:proofErr w:type="spellEnd"/>
+      <w:r>
+        <w:rPr>
+          <w:rFonts w:ascii="URWPalladioL-Roma" w:hAnsi="URWPalladioL-Roma" w:cs="URWPalladioL-Roma"/>
+          <w:lang w:val="en-IE"/>
+        </w:rPr>
+        <w:t xml:space="preserve">=39.88 </w:t>
       </w:r>
     </w:p>
     <w:sectPr>

</xml_diff>

<commit_message>
list of questions for exam
</commit_message>
<xml_diff>
--- a/Exam/List with things to check for the project exam.docx
+++ b/Exam/List with things to check for the project exam.docx
@@ -7,9 +7,17 @@
         <w:tabs>
           <w:tab w:val="left" w:pos="2100"/>
         </w:tabs>
-      </w:pPr>
-      <w:r>
-        <w:t xml:space="preserve">COMMENTS P1 </w:t>
+        <w:rPr>
+          <w:b/>
+          <w:u w:val="single"/>
+        </w:rPr>
+      </w:pPr>
+      <w:r>
+        <w:rPr>
+          <w:b/>
+          <w:u w:val="single"/>
+        </w:rPr>
+        <w:t>COMMENTS P1 WHEN CORRECTING REPORT</w:t>
       </w:r>
     </w:p>
     <w:p/>
@@ -116,15 +124,7 @@
         <w:rPr>
           <w:lang w:val="en-IE"/>
         </w:rPr>
-        <w:t xml:space="preserve"> selected to be 50kHz so learn the pros and cons of </w:t>
-      </w:r>
-      <w:bookmarkStart w:id="0" w:name="_GoBack"/>
-      <w:bookmarkEnd w:id="0"/>
-      <w:r>
-        <w:rPr>
-          <w:lang w:val="en-IE"/>
-        </w:rPr>
-        <w:t>high/low switching frequency.</w:t>
+        <w:t xml:space="preserve"> selected to be 50kHz so learn the pros and cons of high/low switching frequency.</w:t>
       </w:r>
     </w:p>
     <w:p>
@@ -160,7 +160,21 @@
         <w:rPr>
           <w:lang w:val="en-IE"/>
         </w:rPr>
-        <w:t>Limitations of buck and boost converters regarding number of panels (equations 2.1 and 2.2)</w:t>
+        <w:t xml:space="preserve">Limitations of buck and boost converters regarding number of panels (equations 2.1 </w:t>
+      </w:r>
+      <w:bookmarkStart w:id="0" w:name="_GoBack"/>
+      <w:bookmarkEnd w:id="0"/>
+      <w:r>
+        <w:rPr>
+          <w:lang w:val="en-IE"/>
+        </w:rPr>
+        <w:t>and 2.2)</w:t>
+      </w:r>
+      <w:r>
+        <w:rPr>
+          <w:lang w:val="en-IE"/>
+        </w:rPr>
+        <w:t xml:space="preserve">. Why haven’t we addressed the transition between modes? </w:t>
       </w:r>
     </w:p>
     <w:p>
@@ -515,9 +529,93 @@
     <w:p>
       <w:pPr>
         <w:pStyle w:val="Prrafodelista"/>
+        <w:autoSpaceDE w:val="0"/>
+        <w:autoSpaceDN w:val="0"/>
+        <w:adjustRightInd w:val="0"/>
+        <w:spacing w:after="0" w:line="240" w:lineRule="auto"/>
+        <w:rPr>
+          <w:rFonts w:ascii="URWPalladioL-Roma" w:hAnsi="URWPalladioL-Roma" w:cs="URWPalladioL-Roma"/>
+          <w:lang w:val="en-IE"/>
+        </w:rPr>
+      </w:pPr>
+    </w:p>
+    <w:p>
+      <w:pPr>
+        <w:pStyle w:val="Prrafodelista"/>
+        <w:pBdr>
+          <w:bottom w:val="single" w:sz="6" w:space="1" w:color="auto"/>
+        </w:pBdr>
+        <w:autoSpaceDE w:val="0"/>
+        <w:autoSpaceDN w:val="0"/>
+        <w:adjustRightInd w:val="0"/>
+        <w:spacing w:after="0" w:line="240" w:lineRule="auto"/>
+        <w:rPr>
+          <w:rFonts w:ascii="URWPalladioL-Roma" w:hAnsi="URWPalladioL-Roma" w:cs="URWPalladioL-Roma"/>
+          <w:lang w:val="en-IE"/>
+        </w:rPr>
+      </w:pPr>
+    </w:p>
+    <w:p>
+      <w:pPr>
+        <w:pStyle w:val="Prrafodelista"/>
+        <w:autoSpaceDE w:val="0"/>
+        <w:autoSpaceDN w:val="0"/>
+        <w:adjustRightInd w:val="0"/>
+        <w:spacing w:after="0" w:line="240" w:lineRule="auto"/>
+        <w:rPr>
+          <w:rFonts w:ascii="URWPalladioL-Roma" w:hAnsi="URWPalladioL-Roma" w:cs="URWPalladioL-Roma"/>
+          <w:lang w:val="en-IE"/>
+        </w:rPr>
+      </w:pPr>
+    </w:p>
+    <w:p>
+      <w:pPr>
+        <w:pStyle w:val="Prrafodelista"/>
+        <w:autoSpaceDE w:val="0"/>
+        <w:autoSpaceDN w:val="0"/>
+        <w:adjustRightInd w:val="0"/>
+        <w:spacing w:after="0" w:line="240" w:lineRule="auto"/>
+        <w:rPr>
+          <w:rFonts w:ascii="URWPalladioL-Roma" w:hAnsi="URWPalladioL-Roma" w:cs="URWPalladioL-Roma"/>
+          <w:b/>
+          <w:sz w:val="24"/>
+          <w:u w:val="single"/>
+          <w:lang w:val="en-IE"/>
+        </w:rPr>
+      </w:pPr>
+      <w:r>
+        <w:rPr>
+          <w:rFonts w:ascii="URWPalladioL-Roma" w:hAnsi="URWPalladioL-Roma" w:cs="URWPalladioL-Roma"/>
+          <w:b/>
+          <w:sz w:val="24"/>
+          <w:u w:val="single"/>
+          <w:lang w:val="en-IE"/>
+        </w:rPr>
+        <w:t>COMMENTS STEF 05/01/19</w:t>
+      </w:r>
+    </w:p>
+    <w:p>
+      <w:pPr>
+        <w:pStyle w:val="Prrafodelista"/>
+        <w:autoSpaceDE w:val="0"/>
+        <w:autoSpaceDN w:val="0"/>
+        <w:adjustRightInd w:val="0"/>
+        <w:spacing w:after="0" w:line="240" w:lineRule="auto"/>
+        <w:rPr>
+          <w:rFonts w:ascii="URWPalladioL-Roma" w:hAnsi="URWPalladioL-Roma" w:cs="URWPalladioL-Roma"/>
+          <w:b/>
+          <w:sz w:val="24"/>
+          <w:u w:val="single"/>
+          <w:lang w:val="en-IE"/>
+        </w:rPr>
+      </w:pPr>
+    </w:p>
+    <w:p>
+      <w:pPr>
+        <w:pStyle w:val="Prrafodelista"/>
         <w:numPr>
           <w:ilvl w:val="0"/>
-          <w:numId w:val="1"/>
+          <w:numId w:val="2"/>
         </w:numPr>
         <w:autoSpaceDE w:val="0"/>
         <w:autoSpaceDN w:val="0"/>
@@ -525,59 +623,43 @@
         <w:spacing w:after="0" w:line="240" w:lineRule="auto"/>
         <w:rPr>
           <w:rFonts w:ascii="URWPalladioL-Roma" w:hAnsi="URWPalladioL-Roma" w:cs="URWPalladioL-Roma"/>
-          <w:lang w:val="en-IE"/>
-        </w:rPr>
-      </w:pPr>
-    </w:p>
-    <w:p>
-      <w:pPr>
+          <w:b/>
+          <w:sz w:val="24"/>
+          <w:u w:val="single"/>
+          <w:lang w:val="en-IE"/>
+        </w:rPr>
+      </w:pPr>
+      <w:r>
+        <w:rPr>
+          <w:rFonts w:ascii="URWPalladioL-Roma" w:hAnsi="URWPalladioL-Roma" w:cs="URWPalladioL-Roma"/>
+          <w:lang w:val="en-IE"/>
+        </w:rPr>
+        <w:t xml:space="preserve">Tests missing before the project exam: </w:t>
+      </w:r>
+    </w:p>
+    <w:p>
+      <w:pPr>
+        <w:pStyle w:val="Prrafodelista"/>
         <w:autoSpaceDE w:val="0"/>
         <w:autoSpaceDN w:val="0"/>
         <w:adjustRightInd w:val="0"/>
         <w:spacing w:after="0" w:line="240" w:lineRule="auto"/>
-        <w:rPr>
-          <w:rFonts w:ascii="URWPalladioL-Roma" w:hAnsi="URWPalladioL-Roma" w:cs="URWPalladioL-Roma"/>
-          <w:lang w:val="en-IE"/>
-        </w:rPr>
-      </w:pPr>
-    </w:p>
-    <w:p>
-      <w:pPr>
-        <w:autoSpaceDE w:val="0"/>
-        <w:autoSpaceDN w:val="0"/>
-        <w:adjustRightInd w:val="0"/>
-        <w:spacing w:after="0" w:line="240" w:lineRule="auto"/>
-        <w:rPr>
-          <w:rFonts w:ascii="URWPalladioL-Roma" w:hAnsi="URWPalladioL-Roma" w:cs="URWPalladioL-Roma"/>
-          <w:lang w:val="en-IE"/>
-        </w:rPr>
-      </w:pPr>
-    </w:p>
-    <w:p>
-      <w:pPr>
-        <w:autoSpaceDE w:val="0"/>
-        <w:autoSpaceDN w:val="0"/>
-        <w:adjustRightInd w:val="0"/>
-        <w:spacing w:after="0" w:line="240" w:lineRule="auto"/>
-        <w:rPr>
-          <w:rFonts w:ascii="URWPalladioL-Roma" w:hAnsi="URWPalladioL-Roma" w:cs="URWPalladioL-Roma"/>
-          <w:lang w:val="en-IE"/>
-        </w:rPr>
-      </w:pPr>
-      <w:r>
-        <w:rPr>
-          <w:rFonts w:ascii="URWPalladioL-Roma" w:hAnsi="URWPalladioL-Roma" w:cs="URWPalladioL-Roma"/>
-          <w:lang w:val="en-IE"/>
-        </w:rPr>
-        <w:t>Boundary between modes:</w:t>
-      </w:r>
+        <w:ind w:left="1440"/>
+        <w:rPr>
+          <w:rFonts w:ascii="URWPalladioL-Roma" w:hAnsi="URWPalladioL-Roma" w:cs="URWPalladioL-Roma"/>
+          <w:b/>
+          <w:sz w:val="24"/>
+          <w:u w:val="single"/>
+          <w:lang w:val="en-IE"/>
+        </w:rPr>
+      </w:pPr>
     </w:p>
     <w:p>
       <w:pPr>
         <w:pStyle w:val="Prrafodelista"/>
         <w:numPr>
           <w:ilvl w:val="0"/>
-          <w:numId w:val="1"/>
+          <w:numId w:val="3"/>
         </w:numPr>
         <w:autoSpaceDE w:val="0"/>
         <w:autoSpaceDN w:val="0"/>
@@ -585,89 +667,19 @@
         <w:spacing w:after="0" w:line="240" w:lineRule="auto"/>
         <w:rPr>
           <w:rFonts w:ascii="URWPalladioL-Roma" w:hAnsi="URWPalladioL-Roma" w:cs="URWPalladioL-Roma"/>
-          <w:lang w:val="en-IE"/>
-        </w:rPr>
-      </w:pPr>
-      <w:r>
-        <w:rPr>
-          <w:rFonts w:ascii="URWPalladioL-Roma" w:hAnsi="URWPalladioL-Roma" w:cs="URWPalladioL-Roma"/>
-          <w:lang w:val="en-IE"/>
-        </w:rPr>
-        <w:t>10 panels</w:t>
-      </w:r>
-      <w:r>
-        <w:rPr>
-          <w:rFonts w:ascii="URWPalladioL-Roma" w:hAnsi="URWPalladioL-Roma" w:cs="URWPalladioL-Roma"/>
-          <w:lang w:val="en-IE"/>
-        </w:rPr>
-        <w:t xml:space="preserve">   </w:t>
-      </w:r>
-      <w:r>
-        <w:rPr>
-          <w:rFonts w:ascii="URWPalladioL-Roma" w:hAnsi="URWPalladioL-Roma" w:cs="URWPalladioL-Roma"/>
-          <w:lang w:val="en-IE"/>
-        </w:rPr>
-        <w:t xml:space="preserve"> 4.3ohms</w:t>
-      </w:r>
-      <w:r>
-        <w:rPr>
-          <w:rFonts w:ascii="URWPalladioL-Roma" w:hAnsi="URWPalladioL-Roma" w:cs="URWPalladioL-Roma"/>
-          <w:lang w:val="en-IE"/>
-        </w:rPr>
-        <w:t xml:space="preserve"> </w:t>
-      </w:r>
-      <w:r>
-        <w:rPr>
-          <w:rFonts w:ascii="URWPalladioL-Roma" w:hAnsi="URWPalladioL-Roma" w:cs="URWPalladioL-Roma"/>
-          <w:lang w:val="en-IE"/>
-        </w:rPr>
-        <w:sym w:font="Wingdings" w:char="F0E0"/>
-      </w:r>
-      <w:r>
-        <w:rPr>
-          <w:rFonts w:ascii="URWPalladioL-Roma" w:hAnsi="URWPalladioL-Roma" w:cs="URWPalladioL-Roma"/>
-          <w:lang w:val="en-IE"/>
-        </w:rPr>
-        <w:t xml:space="preserve"> </w:t>
-      </w:r>
-      <w:r>
-        <w:rPr>
-          <w:rFonts w:ascii="URWPalladioL-Roma" w:hAnsi="URWPalladioL-Roma" w:cs="URWPalladioL-Roma"/>
-          <w:lang w:val="en-IE"/>
-        </w:rPr>
-        <w:t xml:space="preserve">299.67W, 1.2seconds, </w:t>
-      </w:r>
-      <w:proofErr w:type="spellStart"/>
-      <w:r>
-        <w:rPr>
-          <w:rFonts w:ascii="URWPalladioL-Roma" w:hAnsi="URWPalladioL-Roma" w:cs="URWPalladioL-Roma"/>
-          <w:lang w:val="en-IE"/>
-        </w:rPr>
-        <w:t>Dbuck</w:t>
-      </w:r>
-      <w:proofErr w:type="spellEnd"/>
-      <w:r>
-        <w:rPr>
-          <w:rFonts w:ascii="URWPalladioL-Roma" w:hAnsi="URWPalladioL-Roma" w:cs="URWPalladioL-Roma"/>
-          <w:lang w:val="en-IE"/>
-        </w:rPr>
-        <w:t xml:space="preserve"> = 0.9805, Vin= 36.625, </w:t>
-      </w:r>
-      <w:proofErr w:type="spellStart"/>
-      <w:r>
-        <w:rPr>
-          <w:rFonts w:ascii="URWPalladioL-Roma" w:hAnsi="URWPalladioL-Roma" w:cs="URWPalladioL-Roma"/>
-          <w:lang w:val="en-IE"/>
-        </w:rPr>
-        <w:t>Vout</w:t>
-      </w:r>
-      <w:proofErr w:type="spellEnd"/>
-      <w:r>
-        <w:rPr>
-          <w:rFonts w:ascii="URWPalladioL-Roma" w:hAnsi="URWPalladioL-Roma" w:cs="URWPalladioL-Roma"/>
-          <w:lang w:val="en-IE"/>
-        </w:rPr>
-        <w:t xml:space="preserve"> = 35.9 V</w:t>
+          <w:b/>
+          <w:sz w:val="24"/>
+          <w:u w:val="single"/>
+          <w:lang w:val="en-IE"/>
+        </w:rPr>
+      </w:pPr>
+      <w:r>
+        <w:rPr>
+          <w:rFonts w:ascii="URWPalladioL-Roma" w:hAnsi="URWPalladioL-Roma" w:cs="URWPalladioL-Roma"/>
+          <w:sz w:val="24"/>
+          <w:lang w:val="en-IE"/>
+        </w:rPr>
+        <w:t>Converter’s efficiency working in boost mode.</w:t>
       </w:r>
     </w:p>
     <w:p>
@@ -675,7 +687,7 @@
         <w:pStyle w:val="Prrafodelista"/>
         <w:numPr>
           <w:ilvl w:val="0"/>
-          <w:numId w:val="1"/>
+          <w:numId w:val="3"/>
         </w:numPr>
         <w:autoSpaceDE w:val="0"/>
         <w:autoSpaceDN w:val="0"/>
@@ -683,66 +695,1041 @@
         <w:spacing w:after="0" w:line="240" w:lineRule="auto"/>
         <w:rPr>
           <w:rFonts w:ascii="URWPalladioL-Roma" w:hAnsi="URWPalladioL-Roma" w:cs="URWPalladioL-Roma"/>
-          <w:lang w:val="en-IE"/>
-        </w:rPr>
-      </w:pPr>
-      <w:r>
-        <w:rPr>
-          <w:rFonts w:ascii="URWPalladioL-Roma" w:hAnsi="URWPalladioL-Roma" w:cs="URWPalladioL-Roma"/>
-          <w:lang w:val="en-IE"/>
-        </w:rPr>
-        <w:t>9 panels</w:t>
-      </w:r>
-      <w:r>
-        <w:rPr>
-          <w:rFonts w:ascii="URWPalladioL-Roma" w:hAnsi="URWPalladioL-Roma" w:cs="URWPalladioL-Roma"/>
-          <w:lang w:val="en-IE"/>
-        </w:rPr>
-        <w:t xml:space="preserve">   </w:t>
-      </w:r>
-      <w:r>
-        <w:rPr>
-          <w:rFonts w:ascii="URWPalladioL-Roma" w:hAnsi="URWPalladioL-Roma" w:cs="URWPalladioL-Roma"/>
-          <w:lang w:val="en-IE"/>
-        </w:rPr>
-        <w:t xml:space="preserve"> 5.3 ohms </w:t>
-      </w:r>
-      <w:r>
-        <w:rPr>
-          <w:rFonts w:ascii="URWPalladioL-Roma" w:hAnsi="URWPalladioL-Roma" w:cs="URWPalladioL-Roma"/>
-          <w:lang w:val="en-IE"/>
-        </w:rPr>
-        <w:sym w:font="Wingdings" w:char="F0E0"/>
-      </w:r>
-      <w:r>
-        <w:rPr>
-          <w:rFonts w:ascii="URWPalladioL-Roma" w:hAnsi="URWPalladioL-Roma" w:cs="URWPalladioL-Roma"/>
-          <w:lang w:val="en-IE"/>
-        </w:rPr>
-        <w:t xml:space="preserve"> 299.82W, 1.5seconds, </w:t>
+          <w:b/>
+          <w:sz w:val="24"/>
+          <w:u w:val="single"/>
+          <w:lang w:val="en-IE"/>
+        </w:rPr>
+      </w:pPr>
+      <w:r>
+        <w:rPr>
+          <w:rFonts w:ascii="URWPalladioL-Roma" w:hAnsi="URWPalladioL-Roma" w:cs="URWPalladioL-Roma"/>
+          <w:sz w:val="24"/>
+          <w:lang w:val="en-IE"/>
+        </w:rPr>
+        <w:t>Sudden change in irradiance and temperature in boost mode.</w:t>
+      </w:r>
+    </w:p>
+    <w:p>
+      <w:pPr>
+        <w:pStyle w:val="Prrafodelista"/>
+        <w:numPr>
+          <w:ilvl w:val="0"/>
+          <w:numId w:val="3"/>
+        </w:numPr>
+        <w:autoSpaceDE w:val="0"/>
+        <w:autoSpaceDN w:val="0"/>
+        <w:adjustRightInd w:val="0"/>
+        <w:spacing w:after="0" w:line="240" w:lineRule="auto"/>
+        <w:rPr>
+          <w:rFonts w:ascii="URWPalladioL-Roma" w:hAnsi="URWPalladioL-Roma" w:cs="URWPalladioL-Roma"/>
+          <w:b/>
+          <w:sz w:val="24"/>
+          <w:u w:val="single"/>
+          <w:lang w:val="en-IE"/>
+        </w:rPr>
+      </w:pPr>
+      <w:r>
+        <w:rPr>
+          <w:rFonts w:ascii="URWPalladioL-Roma" w:hAnsi="URWPalladioL-Roma" w:cs="URWPalladioL-Roma"/>
+          <w:sz w:val="24"/>
+          <w:lang w:val="en-IE"/>
+        </w:rPr>
+        <w:t>If possible, test the PI controller under STC conditions and compare with the results obtained for P&amp;O.</w:t>
+      </w:r>
+    </w:p>
+    <w:p>
+      <w:pPr>
+        <w:pStyle w:val="Prrafodelista"/>
+        <w:numPr>
+          <w:ilvl w:val="0"/>
+          <w:numId w:val="3"/>
+        </w:numPr>
+        <w:autoSpaceDE w:val="0"/>
+        <w:autoSpaceDN w:val="0"/>
+        <w:adjustRightInd w:val="0"/>
+        <w:spacing w:after="0" w:line="240" w:lineRule="auto"/>
+        <w:rPr>
+          <w:rFonts w:ascii="URWPalladioL-Roma" w:hAnsi="URWPalladioL-Roma" w:cs="URWPalladioL-Roma"/>
+          <w:b/>
+          <w:sz w:val="24"/>
+          <w:u w:val="single"/>
+          <w:lang w:val="en-IE"/>
+        </w:rPr>
+      </w:pPr>
+      <w:r>
+        <w:rPr>
+          <w:rFonts w:ascii="URWPalladioL-Roma" w:hAnsi="URWPalladioL-Roma" w:cs="URWPalladioL-Roma"/>
+          <w:sz w:val="24"/>
+          <w:lang w:val="en-IE"/>
+        </w:rPr>
+        <w:t>Thermal test?</w:t>
+      </w:r>
+    </w:p>
+    <w:p>
+      <w:pPr>
+        <w:pStyle w:val="Prrafodelista"/>
+        <w:autoSpaceDE w:val="0"/>
+        <w:autoSpaceDN w:val="0"/>
+        <w:adjustRightInd w:val="0"/>
+        <w:spacing w:after="0" w:line="240" w:lineRule="auto"/>
+        <w:ind w:left="2160"/>
+        <w:rPr>
+          <w:rFonts w:ascii="URWPalladioL-Roma" w:hAnsi="URWPalladioL-Roma" w:cs="URWPalladioL-Roma"/>
+          <w:b/>
+          <w:sz w:val="24"/>
+          <w:u w:val="single"/>
+          <w:lang w:val="en-IE"/>
+        </w:rPr>
+      </w:pPr>
+    </w:p>
+    <w:p>
+      <w:pPr>
+        <w:pStyle w:val="Prrafodelista"/>
+        <w:autoSpaceDE w:val="0"/>
+        <w:autoSpaceDN w:val="0"/>
+        <w:adjustRightInd w:val="0"/>
+        <w:spacing w:after="0" w:line="240" w:lineRule="auto"/>
+        <w:ind w:left="2160"/>
+        <w:rPr>
+          <w:rFonts w:ascii="URWPalladioL-Roma" w:hAnsi="URWPalladioL-Roma" w:cs="URWPalladioL-Roma"/>
+          <w:b/>
+          <w:sz w:val="24"/>
+          <w:u w:val="single"/>
+          <w:lang w:val="en-IE"/>
+        </w:rPr>
+      </w:pPr>
+    </w:p>
+    <w:p>
+      <w:pPr>
+        <w:pStyle w:val="Prrafodelista"/>
+        <w:autoSpaceDE w:val="0"/>
+        <w:autoSpaceDN w:val="0"/>
+        <w:adjustRightInd w:val="0"/>
+        <w:spacing w:after="0" w:line="240" w:lineRule="auto"/>
+        <w:ind w:left="2160"/>
+        <w:rPr>
+          <w:rFonts w:ascii="URWPalladioL-Roma" w:hAnsi="URWPalladioL-Roma" w:cs="URWPalladioL-Roma"/>
+          <w:b/>
+          <w:sz w:val="24"/>
+          <w:u w:val="single"/>
+          <w:lang w:val="en-IE"/>
+        </w:rPr>
+      </w:pPr>
+    </w:p>
+    <w:p>
+      <w:pPr>
+        <w:pStyle w:val="Prrafodelista"/>
+        <w:autoSpaceDE w:val="0"/>
+        <w:autoSpaceDN w:val="0"/>
+        <w:adjustRightInd w:val="0"/>
+        <w:spacing w:after="0" w:line="240" w:lineRule="auto"/>
+        <w:ind w:left="2160"/>
+        <w:rPr>
+          <w:rFonts w:ascii="URWPalladioL-Roma" w:hAnsi="URWPalladioL-Roma" w:cs="URWPalladioL-Roma"/>
+          <w:b/>
+          <w:sz w:val="24"/>
+          <w:u w:val="single"/>
+          <w:lang w:val="en-IE"/>
+        </w:rPr>
+      </w:pPr>
+    </w:p>
+    <w:p>
+      <w:pPr>
+        <w:pStyle w:val="Prrafodelista"/>
+        <w:autoSpaceDE w:val="0"/>
+        <w:autoSpaceDN w:val="0"/>
+        <w:adjustRightInd w:val="0"/>
+        <w:spacing w:after="0" w:line="240" w:lineRule="auto"/>
+        <w:ind w:left="2160"/>
+        <w:rPr>
+          <w:rFonts w:ascii="URWPalladioL-Roma" w:hAnsi="URWPalladioL-Roma" w:cs="URWPalladioL-Roma"/>
+          <w:b/>
+          <w:sz w:val="24"/>
+          <w:u w:val="single"/>
+          <w:lang w:val="en-IE"/>
+        </w:rPr>
+      </w:pPr>
+    </w:p>
+    <w:p>
+      <w:pPr>
+        <w:numPr>
+          <w:ilvl w:val="0"/>
+          <w:numId w:val="4"/>
+        </w:numPr>
+        <w:shd w:val="clear" w:color="auto" w:fill="FFFFFF"/>
+        <w:spacing w:before="100" w:beforeAutospacing="1" w:after="24" w:line="240" w:lineRule="auto"/>
+        <w:ind w:left="384"/>
+        <w:rPr>
+          <w:rFonts w:ascii="Arial" w:eastAsia="Times New Roman" w:hAnsi="Arial" w:cs="Arial"/>
+          <w:color w:val="222222"/>
+          <w:sz w:val="21"/>
+          <w:szCs w:val="21"/>
+          <w:lang w:val="en-IE" w:eastAsia="es-ES"/>
+        </w:rPr>
+      </w:pPr>
+      <w:r>
+        <w:rPr>
+          <w:rFonts w:ascii="URWPalladioL-Roma" w:hAnsi="URWPalladioL-Roma" w:cs="URWPalladioL-Roma"/>
+          <w:sz w:val="24"/>
+          <w:lang w:val="en-IE"/>
+        </w:rPr>
+        <w:lastRenderedPageBreak/>
+        <w:t>Abstract:</w:t>
+      </w:r>
+      <w:r>
+        <w:rPr>
+          <w:rFonts w:ascii="URWPalladioL-Roma" w:hAnsi="URWPalladioL-Roma" w:cs="URWPalladioL-Roma"/>
+          <w:sz w:val="24"/>
+          <w:lang w:val="en-IE"/>
+        </w:rPr>
+        <w:t xml:space="preserve"> </w:t>
+      </w:r>
+      <w:r>
+        <w:rPr>
+          <w:rFonts w:ascii="URWPalladioL-Roma" w:hAnsi="URWPalladioL-Roma" w:cs="URWPalladioL-Roma"/>
+          <w:sz w:val="24"/>
+          <w:lang w:val="en-IE"/>
+        </w:rPr>
+        <w:t>We mention that by working at MPP it’s possible to achieve the highest efficiency.</w:t>
+      </w:r>
+      <w:r>
+        <w:rPr>
+          <w:rFonts w:ascii="URWPalladioL-Roma" w:hAnsi="URWPalladioL-Roma" w:cs="URWPalladioL-Roma"/>
+          <w:sz w:val="24"/>
+          <w:lang w:val="en-IE"/>
+        </w:rPr>
+        <w:t xml:space="preserve"> But, can we show this PV panel’s efficiency improvement? We have checked the MPPT’s and converter’s efficiency, but we haven’t with the PV panel. Our PV p</w:t>
+      </w:r>
+      <w:r>
+        <w:rPr>
+          <w:rFonts w:ascii="URWPalladioL-Roma" w:hAnsi="URWPalladioL-Roma" w:cs="URWPalladioL-Roma"/>
+          <w:lang w:val="en-IE"/>
+        </w:rPr>
+        <w:t>anel has an efficiency of 15.5%.</w:t>
+      </w:r>
+      <w:r>
+        <w:rPr>
+          <w:rFonts w:ascii="URWPalladioL-Roma" w:hAnsi="URWPalladioL-Roma" w:cs="URWPalladioL-Roma"/>
+          <w:lang w:val="en-IE"/>
+        </w:rPr>
+        <w:t xml:space="preserve"> I would be very careful when talking about improving the PV panel’s efficiency as </w:t>
+      </w:r>
+      <w:r>
+        <w:rPr>
+          <w:rFonts w:ascii="URWPalladioL-Roma" w:hAnsi="URWPalladioL-Roma" w:cs="URWPalladioL-Roma"/>
+          <w:lang w:val="en-IE"/>
+        </w:rPr>
+        <w:t>actually we don’t do it.</w:t>
+      </w:r>
+      <w:r>
+        <w:rPr>
+          <w:rFonts w:ascii="Arial" w:hAnsi="Arial" w:cs="Arial"/>
+          <w:color w:val="222222"/>
+          <w:sz w:val="21"/>
+          <w:szCs w:val="21"/>
+          <w:shd w:val="clear" w:color="auto" w:fill="FFFFFF"/>
+          <w:lang w:val="en-IE"/>
+        </w:rPr>
+        <w:t xml:space="preserve"> With the MPPT we try to obtain the maximum </w:t>
+      </w:r>
+      <w:r>
+        <w:rPr>
+          <w:rFonts w:ascii="Arial" w:hAnsi="Arial" w:cs="Arial"/>
+          <w:color w:val="222222"/>
+          <w:sz w:val="21"/>
+          <w:szCs w:val="21"/>
+          <w:shd w:val="clear" w:color="auto" w:fill="FFFFFF"/>
+          <w:lang w:val="en-IE"/>
+        </w:rPr>
+        <w:t xml:space="preserve">possible </w:t>
+      </w:r>
+      <w:r>
+        <w:rPr>
+          <w:rFonts w:ascii="Arial" w:hAnsi="Arial" w:cs="Arial"/>
+          <w:color w:val="222222"/>
+          <w:sz w:val="21"/>
+          <w:szCs w:val="21"/>
+          <w:shd w:val="clear" w:color="auto" w:fill="FFFFFF"/>
+          <w:lang w:val="en-IE"/>
+        </w:rPr>
+        <w:t>amount of power from the PV panel under the currently environmental conditions.</w:t>
+      </w:r>
+    </w:p>
+    <w:p>
+      <w:pPr>
+        <w:shd w:val="clear" w:color="auto" w:fill="FFFFFF"/>
+        <w:spacing w:before="100" w:beforeAutospacing="1" w:after="24" w:line="240" w:lineRule="auto"/>
+        <w:ind w:left="384"/>
+        <w:rPr>
+          <w:rFonts w:ascii="Arial" w:hAnsi="Arial" w:cs="Arial"/>
+          <w:color w:val="222222"/>
+          <w:sz w:val="21"/>
+          <w:szCs w:val="21"/>
+          <w:shd w:val="clear" w:color="auto" w:fill="FFFFFF"/>
+          <w:lang w:val="en-IE"/>
+        </w:rPr>
+      </w:pPr>
+      <w:r>
+        <w:rPr>
+          <w:rFonts w:ascii="Arial" w:hAnsi="Arial" w:cs="Arial"/>
+          <w:color w:val="222222"/>
+          <w:sz w:val="21"/>
+          <w:szCs w:val="21"/>
+          <w:shd w:val="clear" w:color="auto" w:fill="FFFFFF"/>
+          <w:lang w:val="en-IE"/>
+        </w:rPr>
+        <w:t xml:space="preserve">Solar panel’s efficiency </w:t>
+      </w:r>
+      <w:r>
+        <w:rPr>
+          <w:rFonts w:ascii="Arial" w:hAnsi="Arial" w:cs="Arial"/>
+          <w:color w:val="222222"/>
+          <w:sz w:val="21"/>
+          <w:szCs w:val="21"/>
+          <w:shd w:val="clear" w:color="auto" w:fill="FFFFFF"/>
+          <w:lang w:val="en-IE"/>
+        </w:rPr>
+        <w:t>can be improved by studding the light-receiving semiconductor surface</w:t>
+      </w:r>
+      <w:r>
+        <w:rPr>
+          <w:rFonts w:ascii="Arial" w:hAnsi="Arial" w:cs="Arial"/>
+          <w:color w:val="222222"/>
+          <w:sz w:val="21"/>
+          <w:szCs w:val="21"/>
+          <w:shd w:val="clear" w:color="auto" w:fill="FFFFFF"/>
+          <w:lang w:val="en-IE"/>
+        </w:rPr>
+        <w:t xml:space="preserve">. </w:t>
+      </w:r>
+    </w:p>
+    <w:p>
+      <w:pPr>
+        <w:pStyle w:val="Prrafodelista"/>
+        <w:numPr>
+          <w:ilvl w:val="1"/>
+          <w:numId w:val="4"/>
+        </w:numPr>
+        <w:shd w:val="clear" w:color="auto" w:fill="FFFFFF"/>
+        <w:spacing w:before="100" w:beforeAutospacing="1" w:after="24" w:line="240" w:lineRule="auto"/>
+        <w:rPr>
+          <w:rFonts w:ascii="Arial" w:eastAsia="Times New Roman" w:hAnsi="Arial" w:cs="Arial"/>
+          <w:color w:val="222222"/>
+          <w:sz w:val="21"/>
+          <w:szCs w:val="21"/>
+          <w:lang w:val="en-IE" w:eastAsia="es-ES"/>
+        </w:rPr>
+      </w:pPr>
+      <w:r>
+        <w:rPr>
+          <w:rFonts w:ascii="Arial" w:eastAsia="Times New Roman" w:hAnsi="Arial" w:cs="Arial"/>
+          <w:color w:val="222222"/>
+          <w:sz w:val="21"/>
+          <w:szCs w:val="21"/>
+          <w:lang w:val="en-IE" w:eastAsia="es-ES"/>
+        </w:rPr>
+        <w:t>Efficiencies of solar panel can be calculated by MPP (maximum power point) value of solar panels</w:t>
+      </w:r>
+    </w:p>
+    <w:p>
+      <w:pPr>
+        <w:pStyle w:val="Prrafodelista"/>
+        <w:numPr>
+          <w:ilvl w:val="1"/>
+          <w:numId w:val="4"/>
+        </w:numPr>
+        <w:shd w:val="clear" w:color="auto" w:fill="FFFFFF"/>
+        <w:spacing w:before="100" w:beforeAutospacing="1" w:after="24" w:line="240" w:lineRule="auto"/>
+        <w:rPr>
+          <w:rFonts w:ascii="Arial" w:eastAsia="Times New Roman" w:hAnsi="Arial" w:cs="Arial"/>
+          <w:color w:val="222222"/>
+          <w:sz w:val="21"/>
+          <w:szCs w:val="21"/>
+          <w:lang w:val="en-IE" w:eastAsia="es-ES"/>
+        </w:rPr>
+      </w:pPr>
+      <w:hyperlink r:id="rId5" w:tooltip="Solar inverter" w:history="1">
+        <w:r>
+          <w:rPr>
+            <w:rFonts w:ascii="Arial" w:eastAsia="Times New Roman" w:hAnsi="Arial" w:cs="Arial"/>
+            <w:color w:val="0B0080"/>
+            <w:sz w:val="21"/>
+            <w:szCs w:val="21"/>
+            <w:u w:val="single"/>
+            <w:lang w:val="en-IE" w:eastAsia="es-ES"/>
+          </w:rPr>
+          <w:t>Solar inverters</w:t>
+        </w:r>
+      </w:hyperlink>
+      <w:r>
+        <w:rPr>
+          <w:rFonts w:ascii="Arial" w:eastAsia="Times New Roman" w:hAnsi="Arial" w:cs="Arial"/>
+          <w:color w:val="222222"/>
+          <w:sz w:val="21"/>
+          <w:szCs w:val="21"/>
+          <w:lang w:val="en-IE" w:eastAsia="es-ES"/>
+        </w:rPr>
+        <w:t> convert the DC power to </w:t>
+      </w:r>
+      <w:hyperlink r:id="rId6" w:tooltip="Alternating current" w:history="1">
+        <w:r>
+          <w:rPr>
+            <w:rFonts w:ascii="Arial" w:eastAsia="Times New Roman" w:hAnsi="Arial" w:cs="Arial"/>
+            <w:color w:val="0B0080"/>
+            <w:sz w:val="21"/>
+            <w:szCs w:val="21"/>
+            <w:u w:val="single"/>
+            <w:lang w:val="en-IE" w:eastAsia="es-ES"/>
+          </w:rPr>
+          <w:t>AC</w:t>
+        </w:r>
+      </w:hyperlink>
+      <w:r>
+        <w:rPr>
+          <w:rFonts w:ascii="Arial" w:eastAsia="Times New Roman" w:hAnsi="Arial" w:cs="Arial"/>
+          <w:color w:val="222222"/>
+          <w:sz w:val="21"/>
+          <w:szCs w:val="21"/>
+          <w:lang w:val="en-IE" w:eastAsia="es-ES"/>
+        </w:rPr>
+        <w:t> power by performing MPPT process: solar inverter samples the output Power (I-V curve) from the solar cell and applies the proper resistance (load) to solar cells to obtain maximum power.</w:t>
+      </w:r>
+    </w:p>
+    <w:p>
+      <w:pPr>
+        <w:pStyle w:val="Prrafodelista"/>
+        <w:numPr>
+          <w:ilvl w:val="1"/>
+          <w:numId w:val="4"/>
+        </w:numPr>
+        <w:shd w:val="clear" w:color="auto" w:fill="FFFFFF"/>
+        <w:spacing w:before="100" w:beforeAutospacing="1" w:after="24" w:line="240" w:lineRule="auto"/>
+        <w:rPr>
+          <w:rFonts w:ascii="Arial" w:eastAsia="Times New Roman" w:hAnsi="Arial" w:cs="Arial"/>
+          <w:color w:val="222222"/>
+          <w:sz w:val="21"/>
+          <w:szCs w:val="21"/>
+          <w:lang w:val="en-IE" w:eastAsia="es-ES"/>
+        </w:rPr>
+      </w:pPr>
+      <w:r>
+        <w:rPr>
+          <w:rFonts w:ascii="Arial" w:eastAsia="Times New Roman" w:hAnsi="Arial" w:cs="Arial"/>
+          <w:color w:val="222222"/>
+          <w:sz w:val="21"/>
+          <w:szCs w:val="21"/>
+          <w:lang w:val="en-IE" w:eastAsia="es-ES"/>
+        </w:rPr>
+        <w:t xml:space="preserve">MPP (Maximum power point) of the solar panel consists of MPP voltage (V </w:t>
       </w:r>
       <w:proofErr w:type="spellStart"/>
       <w:r>
         <w:rPr>
-          <w:rFonts w:ascii="URWPalladioL-Roma" w:hAnsi="URWPalladioL-Roma" w:cs="URWPalladioL-Roma"/>
-          <w:lang w:val="en-IE"/>
-        </w:rPr>
-        <w:t>Dboost</w:t>
+          <w:rFonts w:ascii="Arial" w:eastAsia="Times New Roman" w:hAnsi="Arial" w:cs="Arial"/>
+          <w:color w:val="222222"/>
+          <w:sz w:val="21"/>
+          <w:szCs w:val="21"/>
+          <w:lang w:val="en-IE" w:eastAsia="es-ES"/>
+        </w:rPr>
+        <w:t>mpp</w:t>
       </w:r>
       <w:proofErr w:type="spellEnd"/>
       <w:r>
         <w:rPr>
-          <w:rFonts w:ascii="URWPalladioL-Roma" w:hAnsi="URWPalladioL-Roma" w:cs="URWPalladioL-Roma"/>
-          <w:lang w:val="en-IE"/>
-        </w:rPr>
-        <w:t>=0</w:t>
-      </w:r>
-      <w:r>
-        <w:rPr>
-          <w:rFonts w:ascii="URWPalladioL-Roma" w:hAnsi="URWPalladioL-Roma" w:cs="URWPalladioL-Roma"/>
-          <w:lang w:val="en-IE"/>
-        </w:rPr>
-        <w:t>.</w:t>
+          <w:rFonts w:ascii="Arial" w:eastAsia="Times New Roman" w:hAnsi="Arial" w:cs="Arial"/>
+          <w:color w:val="222222"/>
+          <w:sz w:val="21"/>
+          <w:szCs w:val="21"/>
+          <w:lang w:val="en-IE" w:eastAsia="es-ES"/>
+        </w:rPr>
+        <w:t xml:space="preserve">) and MPP current (I </w:t>
+      </w:r>
+      <w:proofErr w:type="spellStart"/>
+      <w:r>
+        <w:rPr>
+          <w:rFonts w:ascii="Arial" w:eastAsia="Times New Roman" w:hAnsi="Arial" w:cs="Arial"/>
+          <w:color w:val="222222"/>
+          <w:sz w:val="21"/>
+          <w:szCs w:val="21"/>
+          <w:lang w:val="en-IE" w:eastAsia="es-ES"/>
+        </w:rPr>
+        <w:t>mpp</w:t>
+      </w:r>
+      <w:proofErr w:type="spellEnd"/>
+      <w:r>
+        <w:rPr>
+          <w:rFonts w:ascii="Arial" w:eastAsia="Times New Roman" w:hAnsi="Arial" w:cs="Arial"/>
+          <w:color w:val="222222"/>
+          <w:sz w:val="21"/>
+          <w:szCs w:val="21"/>
+          <w:lang w:val="en-IE" w:eastAsia="es-ES"/>
+        </w:rPr>
+        <w:t>): it is a capacity of the solar panel and the higher value can make higher MPP.</w:t>
+      </w:r>
+    </w:p>
+    <w:p>
+      <w:pPr>
+        <w:shd w:val="clear" w:color="auto" w:fill="FFFFFF"/>
+        <w:spacing w:before="120" w:after="120" w:line="240" w:lineRule="auto"/>
+        <w:rPr>
+          <w:rFonts w:ascii="Arial" w:eastAsia="Times New Roman" w:hAnsi="Arial" w:cs="Arial"/>
+          <w:color w:val="222222"/>
+          <w:sz w:val="21"/>
+          <w:szCs w:val="21"/>
+          <w:lang w:val="en-IE" w:eastAsia="es-ES"/>
+        </w:rPr>
+      </w:pPr>
+      <w:r>
+        <w:rPr>
+          <w:rFonts w:ascii="Arial" w:eastAsia="Times New Roman" w:hAnsi="Arial" w:cs="Arial"/>
+          <w:color w:val="222222"/>
+          <w:sz w:val="21"/>
+          <w:szCs w:val="21"/>
+          <w:lang w:val="en-IE" w:eastAsia="es-ES"/>
+        </w:rPr>
+        <w:t>Micro-inverted solar panels are wired in </w:t>
+      </w:r>
+      <w:hyperlink r:id="rId7" w:anchor="Parallel_circuits" w:tooltip="Series and parallel circuits" w:history="1">
+        <w:r>
+          <w:rPr>
+            <w:rFonts w:ascii="Arial" w:eastAsia="Times New Roman" w:hAnsi="Arial" w:cs="Arial"/>
+            <w:color w:val="0B0080"/>
+            <w:sz w:val="21"/>
+            <w:szCs w:val="21"/>
+            <w:u w:val="single"/>
+            <w:lang w:val="en-IE" w:eastAsia="es-ES"/>
+          </w:rPr>
+          <w:t>parallel</w:t>
+        </w:r>
+      </w:hyperlink>
+      <w:r>
+        <w:rPr>
+          <w:rFonts w:ascii="Arial" w:eastAsia="Times New Roman" w:hAnsi="Arial" w:cs="Arial"/>
+          <w:color w:val="222222"/>
+          <w:sz w:val="21"/>
+          <w:szCs w:val="21"/>
+          <w:lang w:val="en-IE" w:eastAsia="es-ES"/>
+        </w:rPr>
+        <w:t>, which produces more output than normal panels which are wired in </w:t>
+      </w:r>
+      <w:hyperlink r:id="rId8" w:anchor="Series_circuits" w:tooltip="Series and parallel circuits" w:history="1">
+        <w:r>
+          <w:rPr>
+            <w:rFonts w:ascii="Arial" w:eastAsia="Times New Roman" w:hAnsi="Arial" w:cs="Arial"/>
+            <w:color w:val="0B0080"/>
+            <w:sz w:val="21"/>
+            <w:szCs w:val="21"/>
+            <w:u w:val="single"/>
+            <w:lang w:val="en-IE" w:eastAsia="es-ES"/>
+          </w:rPr>
+          <w:t>series</w:t>
+        </w:r>
+      </w:hyperlink>
+      <w:r>
+        <w:rPr>
+          <w:rFonts w:ascii="Arial" w:eastAsia="Times New Roman" w:hAnsi="Arial" w:cs="Arial"/>
+          <w:color w:val="222222"/>
+          <w:sz w:val="21"/>
+          <w:szCs w:val="21"/>
+          <w:lang w:val="en-IE" w:eastAsia="es-ES"/>
+        </w:rPr>
+        <w:t> with the output of the series determined by the lowest performing panel (this is known as the "Christmas light effect"). Micro-inverters work independently so each panel contributes its maximum possible output given the available sunlight.</w:t>
+      </w:r>
+      <w:hyperlink r:id="rId9" w:anchor="cite_note-15" w:history="1">
+        <w:r>
+          <w:rPr>
+            <w:rFonts w:ascii="Arial" w:eastAsia="Times New Roman" w:hAnsi="Arial" w:cs="Arial"/>
+            <w:color w:val="0B0080"/>
+            <w:sz w:val="17"/>
+            <w:szCs w:val="17"/>
+            <w:u w:val="single"/>
+            <w:vertAlign w:val="superscript"/>
+            <w:lang w:val="en-IE" w:eastAsia="es-ES"/>
+          </w:rPr>
+          <w:t>[15]</w:t>
+        </w:r>
+      </w:hyperlink>
+    </w:p>
+    <w:p>
+      <w:pPr>
+        <w:pStyle w:val="NormalWeb"/>
+        <w:shd w:val="clear" w:color="auto" w:fill="FFFFFF"/>
+        <w:spacing w:before="72" w:beforeAutospacing="0" w:after="375" w:afterAutospacing="0" w:line="300" w:lineRule="atLeast"/>
+        <w:ind w:left="426"/>
+        <w:rPr>
+          <w:rFonts w:ascii="Arial" w:hAnsi="Arial" w:cs="Arial"/>
+          <w:color w:val="7F7F7F" w:themeColor="text1" w:themeTint="80"/>
+          <w:sz w:val="20"/>
+          <w:szCs w:val="34"/>
+          <w:lang w:val="en-IE"/>
+        </w:rPr>
+      </w:pPr>
+      <w:r>
+        <w:rPr>
+          <w:rFonts w:ascii="URWPalladioL-Roma" w:hAnsi="URWPalladioL-Roma" w:cs="URWPalladioL-Roma"/>
+          <w:color w:val="7F7F7F" w:themeColor="text1" w:themeTint="80"/>
+          <w:lang w:val="en-IE"/>
+        </w:rPr>
+        <w:t xml:space="preserve"> Wiki: “</w:t>
+      </w:r>
+      <w:r>
+        <w:rPr>
+          <w:rFonts w:ascii="Arial" w:hAnsi="Arial" w:cs="Arial"/>
+          <w:color w:val="7F7F7F" w:themeColor="text1" w:themeTint="80"/>
+          <w:sz w:val="21"/>
+          <w:szCs w:val="21"/>
+          <w:shd w:val="clear" w:color="auto" w:fill="FFFFFF"/>
+          <w:lang w:val="en-IE"/>
+        </w:rPr>
+        <w:t>Each module is rated by its </w:t>
+      </w:r>
+      <w:hyperlink r:id="rId10" w:tooltip="Direct current" w:history="1">
+        <w:r>
+          <w:rPr>
+            <w:rStyle w:val="Hipervnculo"/>
+            <w:rFonts w:ascii="Arial" w:hAnsi="Arial" w:cs="Arial"/>
+            <w:color w:val="7F7F7F" w:themeColor="text1" w:themeTint="80"/>
+            <w:sz w:val="21"/>
+            <w:szCs w:val="21"/>
+            <w:shd w:val="clear" w:color="auto" w:fill="FFFFFF"/>
+            <w:lang w:val="en-IE"/>
+          </w:rPr>
+          <w:t>DC</w:t>
+        </w:r>
+      </w:hyperlink>
+      <w:r>
+        <w:rPr>
+          <w:rFonts w:ascii="Arial" w:hAnsi="Arial" w:cs="Arial"/>
+          <w:color w:val="7F7F7F" w:themeColor="text1" w:themeTint="80"/>
+          <w:sz w:val="21"/>
+          <w:szCs w:val="21"/>
+          <w:shd w:val="clear" w:color="auto" w:fill="FFFFFF"/>
+          <w:lang w:val="en-IE"/>
+        </w:rPr>
+        <w:t> output power under standard test conditions (STC), and typically ranges from 100 to 365 </w:t>
+      </w:r>
+      <w:hyperlink r:id="rId11" w:tooltip="Watt" w:history="1">
+        <w:r>
+          <w:rPr>
+            <w:rStyle w:val="Hipervnculo"/>
+            <w:rFonts w:ascii="Arial" w:hAnsi="Arial" w:cs="Arial"/>
+            <w:color w:val="7F7F7F" w:themeColor="text1" w:themeTint="80"/>
+            <w:sz w:val="21"/>
+            <w:szCs w:val="21"/>
+            <w:shd w:val="clear" w:color="auto" w:fill="FFFFFF"/>
+            <w:lang w:val="en-IE"/>
+          </w:rPr>
+          <w:t>Watts (W)</w:t>
+        </w:r>
+      </w:hyperlink>
+      <w:r>
+        <w:rPr>
+          <w:rFonts w:ascii="Arial" w:hAnsi="Arial" w:cs="Arial"/>
+          <w:color w:val="7F7F7F" w:themeColor="text1" w:themeTint="80"/>
+          <w:sz w:val="21"/>
+          <w:szCs w:val="21"/>
+          <w:shd w:val="clear" w:color="auto" w:fill="FFFFFF"/>
+          <w:lang w:val="en-IE"/>
+        </w:rPr>
+        <w:t>. The </w:t>
+      </w:r>
+      <w:hyperlink r:id="rId12" w:tooltip="Solar cell efficiency" w:history="1">
+        <w:r>
+          <w:rPr>
+            <w:rStyle w:val="Hipervnculo"/>
+            <w:rFonts w:ascii="Arial" w:hAnsi="Arial" w:cs="Arial"/>
+            <w:color w:val="7F7F7F" w:themeColor="text1" w:themeTint="80"/>
+            <w:sz w:val="21"/>
+            <w:szCs w:val="21"/>
+            <w:shd w:val="clear" w:color="auto" w:fill="FFFFFF"/>
+            <w:lang w:val="en-IE"/>
+          </w:rPr>
+          <w:t>efficiency</w:t>
+        </w:r>
+      </w:hyperlink>
+      <w:r>
+        <w:rPr>
+          <w:rFonts w:ascii="Arial" w:hAnsi="Arial" w:cs="Arial"/>
+          <w:color w:val="7F7F7F" w:themeColor="text1" w:themeTint="80"/>
+          <w:sz w:val="21"/>
+          <w:szCs w:val="21"/>
+          <w:shd w:val="clear" w:color="auto" w:fill="FFFFFF"/>
+          <w:lang w:val="en-IE"/>
+        </w:rPr>
+        <w:t> of a module determines the area of a module given the same rated output – an 8% efficient 230 W module will have twice the area of a 16% efficient 230 W module. There are a few commercially available solar modules that exceed efficiency of 24%</w:t>
+      </w:r>
+      <w:hyperlink r:id="rId13" w:anchor="cite_note-1" w:history="1">
+        <w:r>
+          <w:rPr>
+            <w:rStyle w:val="Hipervnculo"/>
+            <w:rFonts w:ascii="Arial" w:hAnsi="Arial" w:cs="Arial"/>
+            <w:color w:val="7F7F7F" w:themeColor="text1" w:themeTint="80"/>
+            <w:sz w:val="17"/>
+            <w:szCs w:val="17"/>
+            <w:shd w:val="clear" w:color="auto" w:fill="FFFFFF"/>
+            <w:vertAlign w:val="superscript"/>
+            <w:lang w:val="en-IE"/>
+          </w:rPr>
+          <w:t>[1]</w:t>
+        </w:r>
+      </w:hyperlink>
+      <w:r>
+        <w:rPr>
+          <w:rFonts w:ascii="Arial" w:hAnsi="Arial" w:cs="Arial"/>
+          <w:color w:val="7F7F7F" w:themeColor="text1" w:themeTint="80"/>
+          <w:sz w:val="21"/>
+          <w:szCs w:val="21"/>
+          <w:shd w:val="clear" w:color="auto" w:fill="FFFFFF"/>
+          <w:lang w:val="en-IE"/>
+        </w:rPr>
+        <w:t> </w:t>
+      </w:r>
+      <w:hyperlink r:id="rId14" w:anchor="cite_note-2" w:history="1">
+        <w:r>
+          <w:rPr>
+            <w:rStyle w:val="Hipervnculo"/>
+            <w:rFonts w:ascii="Arial" w:hAnsi="Arial" w:cs="Arial"/>
+            <w:color w:val="7F7F7F" w:themeColor="text1" w:themeTint="80"/>
+            <w:sz w:val="17"/>
+            <w:szCs w:val="17"/>
+            <w:shd w:val="clear" w:color="auto" w:fill="FFFFFF"/>
+            <w:vertAlign w:val="superscript"/>
+            <w:lang w:val="en-IE"/>
+          </w:rPr>
+          <w:t>[2]</w:t>
+        </w:r>
+      </w:hyperlink>
+      <w:r>
+        <w:rPr>
+          <w:rFonts w:ascii="URWPalladioL-Roma" w:hAnsi="URWPalladioL-Roma" w:cs="URWPalladioL-Roma"/>
+          <w:color w:val="7F7F7F" w:themeColor="text1" w:themeTint="80"/>
+          <w:lang w:val="en-IE"/>
+        </w:rPr>
+        <w:t>”</w:t>
+      </w:r>
+    </w:p>
+    <w:p>
+      <w:pPr>
+        <w:pStyle w:val="NormalWeb"/>
+        <w:shd w:val="clear" w:color="auto" w:fill="FFFFFF"/>
+        <w:spacing w:before="72" w:beforeAutospacing="0" w:after="375" w:afterAutospacing="0" w:line="300" w:lineRule="atLeast"/>
+        <w:ind w:left="426"/>
+        <w:rPr>
+          <w:rFonts w:ascii="Arial" w:hAnsi="Arial" w:cs="Arial"/>
+          <w:color w:val="6B6B6B"/>
+          <w:sz w:val="20"/>
+          <w:szCs w:val="34"/>
+          <w:lang w:val="en-IE"/>
+        </w:rPr>
+      </w:pPr>
+      <w:r>
+        <w:rPr>
+          <w:rFonts w:ascii="URWPalladioL-Roma" w:hAnsi="URWPalladioL-Roma" w:cs="URWPalladioL-Roma"/>
+          <w:lang w:val="en-IE"/>
+        </w:rPr>
+        <w:t xml:space="preserve"> “</w:t>
+      </w:r>
+      <w:r>
+        <w:rPr>
+          <w:rFonts w:ascii="Arial" w:hAnsi="Arial" w:cs="Arial"/>
+          <w:color w:val="6B6B6B"/>
+          <w:sz w:val="20"/>
+          <w:szCs w:val="34"/>
+          <w:lang w:val="en-IE"/>
+        </w:rPr>
+        <w:t>Because Module Efficiency measures the power generated per square metre of your panel, all efficiency really means is that a less efficient solar panel will take up more room when compared to a more efficient panel. Wattage or the size of your panel, is what really matters when measuring how much electricity your panel with generate.</w:t>
+      </w:r>
+      <w:r>
+        <w:rPr>
+          <w:rFonts w:ascii="Arial" w:hAnsi="Arial" w:cs="Arial"/>
+          <w:color w:val="6B6B6B"/>
+          <w:sz w:val="20"/>
+          <w:szCs w:val="34"/>
+          <w:lang w:val="en-IE"/>
+        </w:rPr>
+        <w:t xml:space="preserve"> </w:t>
+      </w:r>
+      <w:r>
+        <w:rPr>
+          <w:rFonts w:ascii="Arial" w:hAnsi="Arial" w:cs="Arial"/>
+          <w:color w:val="6B6B6B"/>
+          <w:sz w:val="20"/>
+          <w:szCs w:val="34"/>
+          <w:lang w:val="en-IE"/>
+        </w:rPr>
+        <w:t>If you’re tossing up between two similar panels, don’t let Module Effi</w:t>
+      </w:r>
+      <w:r>
+        <w:rPr>
+          <w:rFonts w:ascii="Arial" w:hAnsi="Arial" w:cs="Arial"/>
+          <w:color w:val="6B6B6B"/>
+          <w:sz w:val="20"/>
+          <w:szCs w:val="34"/>
+          <w:lang w:val="en-IE"/>
+        </w:rPr>
+        <w:t>ciency be your deciding factor.</w:t>
+      </w:r>
+      <w:r>
+        <w:rPr>
+          <w:rFonts w:ascii="Arial" w:hAnsi="Arial" w:cs="Arial"/>
+          <w:color w:val="6B6B6B"/>
+          <w:sz w:val="20"/>
+          <w:szCs w:val="34"/>
+          <w:lang w:val="en-IE"/>
+        </w:rPr>
+        <w:t xml:space="preserve"> </w:t>
+      </w:r>
+      <w:r>
+        <w:rPr>
+          <w:rFonts w:ascii="Arial" w:hAnsi="Arial" w:cs="Arial"/>
+          <w:color w:val="6B6B6B"/>
+          <w:sz w:val="21"/>
+          <w:szCs w:val="21"/>
+          <w:shd w:val="clear" w:color="auto" w:fill="FFFFFF"/>
+          <w:lang w:val="en-IE"/>
+        </w:rPr>
+        <w:t>Module Efficiency is a good indicator of overall panel quality. If a solar panel manufacturer can produce a panel with a high efficiency, it indicates they’ve invested heavily in research and development, and that your panel will last a long time.</w:t>
+      </w:r>
+      <w:r>
+        <w:rPr>
+          <w:rFonts w:ascii="Arial" w:hAnsi="Arial" w:cs="Arial"/>
+          <w:color w:val="6B6B6B"/>
+          <w:sz w:val="21"/>
+          <w:szCs w:val="21"/>
+          <w:shd w:val="clear" w:color="auto" w:fill="FFFFFF"/>
+          <w:lang w:val="en-IE"/>
+        </w:rPr>
+        <w:t xml:space="preserve"> </w:t>
+      </w:r>
+      <w:r>
+        <w:rPr>
+          <w:rFonts w:ascii="Arial" w:hAnsi="Arial" w:cs="Arial"/>
+          <w:color w:val="6B6B6B"/>
+          <w:sz w:val="21"/>
+          <w:szCs w:val="21"/>
+          <w:shd w:val="clear" w:color="auto" w:fill="FFFFFF"/>
+          <w:lang w:val="en-IE"/>
+        </w:rPr>
+        <w:t>Unless you’re working with a minuscule roof space and extremely high energy bills, we don’t think it’s worth the extra cost when compared to installing a high-quality panel with a decent efficiency.</w:t>
+      </w:r>
+      <w:r>
+        <w:rPr>
+          <w:rFonts w:ascii="Arial" w:hAnsi="Arial" w:cs="Arial"/>
+          <w:color w:val="6B6B6B"/>
+          <w:sz w:val="20"/>
+          <w:szCs w:val="34"/>
+          <w:lang w:val="en-IE"/>
+        </w:rPr>
+        <w:t>”</w:t>
+      </w:r>
+    </w:p>
+    <w:p>
+      <w:pPr>
+        <w:pStyle w:val="NormalWeb"/>
+        <w:shd w:val="clear" w:color="auto" w:fill="FFFFFF"/>
+        <w:spacing w:before="72" w:beforeAutospacing="0" w:after="375" w:afterAutospacing="0" w:line="300" w:lineRule="atLeast"/>
+        <w:ind w:left="426"/>
+        <w:rPr>
+          <w:rFonts w:ascii="Arial" w:hAnsi="Arial" w:cs="Arial"/>
+          <w:color w:val="6B6B6B"/>
+          <w:sz w:val="20"/>
+          <w:szCs w:val="34"/>
+          <w:lang w:val="en-IE"/>
+        </w:rPr>
+      </w:pPr>
+    </w:p>
+    <w:p>
+      <w:pPr>
+        <w:pStyle w:val="NormalWeb"/>
+        <w:shd w:val="clear" w:color="auto" w:fill="FFFFFF"/>
+        <w:spacing w:before="72" w:beforeAutospacing="0" w:after="375" w:afterAutospacing="0" w:line="300" w:lineRule="atLeast"/>
+        <w:ind w:left="426"/>
+        <w:rPr>
+          <w:rFonts w:ascii="Arial" w:hAnsi="Arial" w:cs="Arial"/>
+          <w:color w:val="6B6B6B"/>
+          <w:sz w:val="20"/>
+          <w:szCs w:val="34"/>
+          <w:lang w:val="en-IE"/>
+        </w:rPr>
+      </w:pPr>
+    </w:p>
+    <w:p>
+      <w:pPr>
+        <w:pStyle w:val="NormalWeb"/>
+        <w:shd w:val="clear" w:color="auto" w:fill="FFFFFF"/>
+        <w:spacing w:before="72" w:beforeAutospacing="0" w:after="375" w:afterAutospacing="0" w:line="300" w:lineRule="atLeast"/>
+        <w:ind w:left="426"/>
+        <w:rPr>
+          <w:rFonts w:ascii="Arial" w:hAnsi="Arial" w:cs="Arial"/>
+          <w:color w:val="6B6B6B"/>
+          <w:sz w:val="20"/>
+          <w:szCs w:val="34"/>
+          <w:lang w:val="en-IE"/>
+        </w:rPr>
+      </w:pPr>
+    </w:p>
+    <w:p>
+      <w:pPr>
+        <w:pStyle w:val="NormalWeb"/>
+        <w:numPr>
+          <w:ilvl w:val="0"/>
+          <w:numId w:val="7"/>
+        </w:numPr>
+        <w:shd w:val="clear" w:color="auto" w:fill="FFFFFF"/>
+        <w:spacing w:before="72" w:beforeAutospacing="0" w:after="375" w:afterAutospacing="0" w:line="300" w:lineRule="atLeast"/>
+        <w:rPr>
+          <w:rFonts w:ascii="Arial" w:hAnsi="Arial" w:cs="Arial"/>
+          <w:color w:val="6B6B6B"/>
+          <w:sz w:val="20"/>
+          <w:szCs w:val="34"/>
+          <w:lang w:val="en-IE"/>
+        </w:rPr>
+      </w:pPr>
+      <w:r>
+        <w:rPr>
+          <w:rFonts w:ascii="URWPalladioL-Roma" w:hAnsi="URWPalladioL-Roma" w:cs="URWPalladioL-Roma"/>
+          <w:lang w:val="en-IE"/>
+        </w:rPr>
+        <w:lastRenderedPageBreak/>
+        <w:t>Module integrated converters:</w:t>
+      </w:r>
+      <w:r>
+        <w:rPr>
+          <w:rFonts w:ascii="URWPalladioL-Roma" w:hAnsi="URWPalladioL-Roma" w:cs="URWPalladioL-Roma"/>
+          <w:lang w:val="en-IE"/>
+        </w:rPr>
+        <w:t xml:space="preserve"> </w:t>
+      </w:r>
+    </w:p>
+    <w:p>
+      <w:pPr>
+        <w:pStyle w:val="NormalWeb"/>
+        <w:shd w:val="clear" w:color="auto" w:fill="FFFFFF"/>
+        <w:spacing w:before="72" w:beforeAutospacing="0" w:after="375" w:afterAutospacing="0" w:line="300" w:lineRule="atLeast"/>
+        <w:rPr>
+          <w:rFonts w:ascii="Arial" w:hAnsi="Arial" w:cs="Arial"/>
+          <w:color w:val="6B6B6B"/>
+          <w:sz w:val="20"/>
+          <w:szCs w:val="34"/>
+          <w:lang w:val="en-IE"/>
+        </w:rPr>
+      </w:pPr>
+      <w:r>
+        <w:rPr>
+          <w:rFonts w:ascii="URWPalladioL-Roma" w:hAnsi="URWPalladioL-Roma" w:cs="URWPalladioL-Roma"/>
+          <w:lang w:val="en-IE"/>
+        </w:rPr>
+        <w:t>When quantifying the amount of power loss in the case of partial shading I don’t understand</w:t>
+      </w:r>
+      <w:r>
+        <w:rPr>
+          <w:rFonts w:ascii="URWPalladioL-Roma" w:hAnsi="URWPalladioL-Roma" w:cs="URWPalladioL-Roma"/>
+          <w:lang w:val="en-IE"/>
+        </w:rPr>
+        <w:t xml:space="preserve"> the explanation in the report (power loss of 33%?). </w:t>
+      </w:r>
+    </w:p>
+    <w:p>
+      <w:pPr>
+        <w:pStyle w:val="NormalWeb"/>
+        <w:shd w:val="clear" w:color="auto" w:fill="FFFFFF"/>
+        <w:spacing w:before="72" w:beforeAutospacing="0" w:after="375" w:afterAutospacing="0" w:line="300" w:lineRule="atLeast"/>
+        <w:rPr>
+          <w:rFonts w:ascii="URWPalladioL-Roma" w:hAnsi="URWPalladioL-Roma" w:cs="URWPalladioL-Roma"/>
+          <w:lang w:val="en-IE"/>
+        </w:rPr>
+      </w:pPr>
+      <w:r>
+        <w:rPr>
+          <w:rFonts w:ascii="URWPalladioL-Roma" w:hAnsi="URWPalladioL-Roma" w:cs="URWPalladioL-Roma"/>
+          <w:lang w:val="en-IE"/>
+        </w:rPr>
+        <w:t xml:space="preserve"> What are the characteristics of the PV panel for figure 1.3? Explain the figure again I don’t understand the values for the global and local MPP. </w:t>
+      </w:r>
+    </w:p>
+    <w:p>
+      <w:pPr>
+        <w:pStyle w:val="NormalWeb"/>
+        <w:shd w:val="clear" w:color="auto" w:fill="FFFFFF"/>
+        <w:spacing w:before="72" w:beforeAutospacing="0" w:after="375" w:afterAutospacing="0" w:line="300" w:lineRule="atLeast"/>
+        <w:rPr>
+          <w:rFonts w:ascii="URWPalladioL-Roma" w:hAnsi="URWPalladioL-Roma" w:cs="URWPalladioL-Roma"/>
+          <w:lang w:val="en-IE"/>
+        </w:rPr>
+      </w:pPr>
+      <w:r>
+        <w:rPr>
+          <w:rFonts w:ascii="URWPalladioL-Roma" w:hAnsi="URWPalladioL-Roma" w:cs="URWPalladioL-Roma"/>
+          <w:lang w:val="en-IE"/>
+        </w:rPr>
+        <w:t xml:space="preserve">What happen if there is partial shading and we use MICs instead of bypass diodes? </w:t>
+      </w:r>
+      <w:r>
+        <w:rPr>
+          <w:rFonts w:ascii="URWPalladioL-Roma" w:hAnsi="URWPalladioL-Roma" w:cs="URWPalladioL-Roma"/>
+          <w:lang w:val="en-IE"/>
+        </w:rPr>
+        <w:t xml:space="preserve">The total power generated by the PV panel that is shaded will not be the same as the power generated by the other panels either… The power generation will be higher than with bypass diodes as the power generated by the PV panel will not be zero but how much improvement will we get? </w:t>
+      </w:r>
+    </w:p>
+    <w:p>
+      <w:pPr>
+        <w:pStyle w:val="NormalWeb"/>
+        <w:shd w:val="clear" w:color="auto" w:fill="FFFFFF"/>
+        <w:spacing w:before="72" w:beforeAutospacing="0" w:after="375" w:afterAutospacing="0" w:line="300" w:lineRule="atLeast"/>
+        <w:rPr>
+          <w:rFonts w:ascii="URWPalladioL-Roma" w:hAnsi="URWPalladioL-Roma" w:cs="URWPalladioL-Roma"/>
+          <w:lang w:val="en-IE"/>
+        </w:rPr>
+      </w:pPr>
+      <w:r>
+        <w:rPr>
+          <w:rFonts w:ascii="URWPalladioL-Roma" w:hAnsi="URWPalladioL-Roma" w:cs="URWPalladioL-Roma"/>
+          <w:lang w:val="en-IE"/>
+        </w:rPr>
+        <w:t xml:space="preserve">Advantages and disadvantages (better comparison) between DC-DC converters and Microinverters. Maybe give some numbers on how less efficient is a </w:t>
+      </w:r>
+      <w:proofErr w:type="spellStart"/>
+      <w:r>
+        <w:rPr>
+          <w:rFonts w:ascii="URWPalladioL-Roma" w:hAnsi="URWPalladioL-Roma" w:cs="URWPalladioL-Roma"/>
+          <w:lang w:val="en-IE"/>
+        </w:rPr>
+        <w:t>mucroinverter</w:t>
+      </w:r>
+      <w:proofErr w:type="spellEnd"/>
+      <w:r>
+        <w:rPr>
+          <w:rFonts w:ascii="URWPalladioL-Roma" w:hAnsi="URWPalladioL-Roma" w:cs="URWPalladioL-Roma"/>
+          <w:lang w:val="en-IE"/>
+        </w:rPr>
+        <w:t xml:space="preserve"> in comparison with a DC-DC converter. </w:t>
+      </w:r>
+    </w:p>
+    <w:p>
+      <w:pPr>
+        <w:pStyle w:val="NormalWeb"/>
+        <w:numPr>
+          <w:ilvl w:val="0"/>
+          <w:numId w:val="7"/>
+        </w:numPr>
+        <w:shd w:val="clear" w:color="auto" w:fill="FFFFFF"/>
+        <w:spacing w:before="72" w:beforeAutospacing="0" w:after="375" w:afterAutospacing="0" w:line="300" w:lineRule="atLeast"/>
+        <w:rPr>
+          <w:rFonts w:ascii="Arial" w:hAnsi="Arial" w:cs="Arial"/>
+          <w:color w:val="6B6B6B"/>
+          <w:sz w:val="20"/>
+          <w:szCs w:val="34"/>
+          <w:lang w:val="en-IE"/>
+        </w:rPr>
+      </w:pPr>
+      <w:r>
+        <w:rPr>
+          <w:rFonts w:ascii="URWPalladioL-Roma" w:hAnsi="URWPalladioL-Roma" w:cs="URWPalladioL-Roma"/>
+          <w:lang w:val="en-IE"/>
+        </w:rPr>
+        <w:t xml:space="preserve">System requirements: why did we choose exactly those values for the ripples?? In the table the max inductor’s current ripple is set for 400 </w:t>
       </w:r>
       <w:proofErr w:type="gramStart"/>
       <w:r>
@@ -750,14 +1737,7 @@
           <w:rFonts w:ascii="URWPalladioL-Roma" w:hAnsi="URWPalladioL-Roma" w:cs="URWPalladioL-Roma"/>
           <w:lang w:val="en-IE"/>
         </w:rPr>
-        <w:t xml:space="preserve">079 </w:t>
-      </w:r>
-      <w:r>
-        <w:rPr>
-          <w:rFonts w:ascii="URWPalladioL-Roma" w:hAnsi="URWPalladioL-Roma" w:cs="URWPalladioL-Roma"/>
-          <w:lang w:val="en-IE"/>
-        </w:rPr>
-        <w:t>,</w:t>
+        <w:t>irradiance</w:t>
       </w:r>
       <w:proofErr w:type="gramEnd"/>
       <w:r>
@@ -765,24 +1745,19 @@
           <w:rFonts w:ascii="URWPalladioL-Roma" w:hAnsi="URWPalladioL-Roma" w:cs="URWPalladioL-Roma"/>
           <w:lang w:val="en-IE"/>
         </w:rPr>
-        <w:t xml:space="preserve"> Vin=36.7V , </w:t>
-      </w:r>
-      <w:proofErr w:type="spellStart"/>
-      <w:r>
-        <w:rPr>
-          <w:rFonts w:ascii="URWPalladioL-Roma" w:hAnsi="URWPalladioL-Roma" w:cs="URWPalladioL-Roma"/>
-          <w:lang w:val="en-IE"/>
-        </w:rPr>
-        <w:t>Vout</w:t>
-      </w:r>
-      <w:proofErr w:type="spellEnd"/>
-      <w:r>
-        <w:rPr>
-          <w:rFonts w:ascii="URWPalladioL-Roma" w:hAnsi="URWPalladioL-Roma" w:cs="URWPalladioL-Roma"/>
-          <w:lang w:val="en-IE"/>
-        </w:rPr>
-        <w:t xml:space="preserve">=39.88 </w:t>
-      </w:r>
+        <w:t xml:space="preserve"> and 25 temperature but we don’t mention here that we decided to use that conditions as the minimum </w:t>
+      </w:r>
+    </w:p>
+    <w:p>
+      <w:pPr>
+        <w:pStyle w:val="NormalWeb"/>
+        <w:shd w:val="clear" w:color="auto" w:fill="FFFFFF"/>
+        <w:spacing w:before="72" w:beforeAutospacing="0" w:after="375" w:afterAutospacing="0" w:line="300" w:lineRule="atLeast"/>
+        <w:rPr>
+          <w:rFonts w:ascii="URWPalladioL-Roma" w:hAnsi="URWPalladioL-Roma" w:cs="URWPalladioL-Roma"/>
+          <w:lang w:val="en-IE"/>
+        </w:rPr>
+      </w:pPr>
     </w:p>
     <w:sectPr>
       <w:pgSz w:w="11906" w:h="16838"/>
@@ -797,6 +1772,345 @@
 <file path=word/numbering.xml><?xml version="1.0" encoding="utf-8"?>
 <w:numbering xmlns:wpc="http://schemas.microsoft.com/office/word/2010/wordprocessingCanvas" xmlns:cx="http://schemas.microsoft.com/office/drawing/2014/chartex" xmlns:cx1="http://schemas.microsoft.com/office/drawing/2015/9/8/chartex" xmlns:cx2="http://schemas.microsoft.com/office/drawing/2015/10/21/chartex" xmlns:cx3="http://schemas.microsoft.com/office/drawing/2016/5/9/chartex" xmlns:cx4="http://schemas.microsoft.com/office/drawing/2016/5/10/chartex" xmlns:cx5="http://schemas.microsoft.com/office/drawing/2016/5/11/chartex" xmlns:cx6="http://schemas.microsoft.com/office/drawing/2016/5/12/chartex" xmlns:cx7="http://schemas.microsoft.com/office/drawing/2016/5/13/chartex" xmlns:cx8="http://schemas.microsoft.com/office/drawing/2016/5/14/chartex" xmlns:mc="http://schemas.openxmlformats.org/markup-compatibility/2006" xmlns:aink="http://schemas.microsoft.com/office/drawing/2016/ink" xmlns:am3d="http://schemas.microsoft.com/office/drawing/2017/model3d" xmlns:o="urn:schemas-microsoft-com:office:office" xmlns:r="http://schemas.openxmlformats.org/officeDocument/2006/relationships" xmlns:m="http://schemas.openxmlformats.org/officeDocument/2006/math" xmlns:v="urn:schemas-microsoft-com:vml" xmlns:wp14="http://schemas.microsoft.com/office/word/2010/wordprocessingDrawing" xmlns:wp="http://schemas.openxmlformats.org/drawingml/2006/wordprocessingDrawing" xmlns:w10="urn:schemas-microsoft-com:office:word" xmlns:w="http://schemas.openxmlformats.org/wordprocessingml/2006/main" xmlns:w14="http://schemas.microsoft.com/office/word/2010/wordml" xmlns:w15="http://schemas.microsoft.com/office/word/2012/wordml" xmlns:w16cid="http://schemas.microsoft.com/office/word/2016/wordml/cid" xmlns:w16se="http://schemas.microsoft.com/office/word/2015/wordml/symex" xmlns:wpg="http://schemas.microsoft.com/office/word/2010/wordprocessingGroup" xmlns:wpi="http://schemas.microsoft.com/office/word/2010/wordprocessingInk" xmlns:wne="http://schemas.microsoft.com/office/word/2006/wordml" xmlns:wps="http://schemas.microsoft.com/office/word/2010/wordprocessingShape" mc:Ignorable="w14 w15 w16se w16cid wp14">
   <w:abstractNum w:abstractNumId="0" w15:restartNumberingAfterBreak="0">
+    <w:nsid w:val="0703275F"/>
+    <w:multiLevelType w:val="hybridMultilevel"/>
+    <w:tmpl w:val="43E649AE"/>
+    <w:lvl w:ilvl="0" w:tplc="0C0A0001">
+      <w:start w:val="1"/>
+      <w:numFmt w:val="bullet"/>
+      <w:lvlText w:val=""/>
+      <w:lvlJc w:val="left"/>
+      <w:pPr>
+        <w:ind w:left="1146" w:hanging="360"/>
+      </w:pPr>
+      <w:rPr>
+        <w:rFonts w:ascii="Symbol" w:hAnsi="Symbol" w:hint="default"/>
+      </w:rPr>
+    </w:lvl>
+    <w:lvl w:ilvl="1" w:tplc="0C0A0003" w:tentative="1">
+      <w:start w:val="1"/>
+      <w:numFmt w:val="bullet"/>
+      <w:lvlText w:val="o"/>
+      <w:lvlJc w:val="left"/>
+      <w:pPr>
+        <w:ind w:left="1866" w:hanging="360"/>
+      </w:pPr>
+      <w:rPr>
+        <w:rFonts w:ascii="Courier New" w:hAnsi="Courier New" w:cs="Courier New" w:hint="default"/>
+      </w:rPr>
+    </w:lvl>
+    <w:lvl w:ilvl="2" w:tplc="0C0A0005" w:tentative="1">
+      <w:start w:val="1"/>
+      <w:numFmt w:val="bullet"/>
+      <w:lvlText w:val=""/>
+      <w:lvlJc w:val="left"/>
+      <w:pPr>
+        <w:ind w:left="2586" w:hanging="360"/>
+      </w:pPr>
+      <w:rPr>
+        <w:rFonts w:ascii="Wingdings" w:hAnsi="Wingdings" w:hint="default"/>
+      </w:rPr>
+    </w:lvl>
+    <w:lvl w:ilvl="3" w:tplc="0C0A0001" w:tentative="1">
+      <w:start w:val="1"/>
+      <w:numFmt w:val="bullet"/>
+      <w:lvlText w:val=""/>
+      <w:lvlJc w:val="left"/>
+      <w:pPr>
+        <w:ind w:left="3306" w:hanging="360"/>
+      </w:pPr>
+      <w:rPr>
+        <w:rFonts w:ascii="Symbol" w:hAnsi="Symbol" w:hint="default"/>
+      </w:rPr>
+    </w:lvl>
+    <w:lvl w:ilvl="4" w:tplc="0C0A0003" w:tentative="1">
+      <w:start w:val="1"/>
+      <w:numFmt w:val="bullet"/>
+      <w:lvlText w:val="o"/>
+      <w:lvlJc w:val="left"/>
+      <w:pPr>
+        <w:ind w:left="4026" w:hanging="360"/>
+      </w:pPr>
+      <w:rPr>
+        <w:rFonts w:ascii="Courier New" w:hAnsi="Courier New" w:cs="Courier New" w:hint="default"/>
+      </w:rPr>
+    </w:lvl>
+    <w:lvl w:ilvl="5" w:tplc="0C0A0005" w:tentative="1">
+      <w:start w:val="1"/>
+      <w:numFmt w:val="bullet"/>
+      <w:lvlText w:val=""/>
+      <w:lvlJc w:val="left"/>
+      <w:pPr>
+        <w:ind w:left="4746" w:hanging="360"/>
+      </w:pPr>
+      <w:rPr>
+        <w:rFonts w:ascii="Wingdings" w:hAnsi="Wingdings" w:hint="default"/>
+      </w:rPr>
+    </w:lvl>
+    <w:lvl w:ilvl="6" w:tplc="0C0A0001" w:tentative="1">
+      <w:start w:val="1"/>
+      <w:numFmt w:val="bullet"/>
+      <w:lvlText w:val=""/>
+      <w:lvlJc w:val="left"/>
+      <w:pPr>
+        <w:ind w:left="5466" w:hanging="360"/>
+      </w:pPr>
+      <w:rPr>
+        <w:rFonts w:ascii="Symbol" w:hAnsi="Symbol" w:hint="default"/>
+      </w:rPr>
+    </w:lvl>
+    <w:lvl w:ilvl="7" w:tplc="0C0A0003" w:tentative="1">
+      <w:start w:val="1"/>
+      <w:numFmt w:val="bullet"/>
+      <w:lvlText w:val="o"/>
+      <w:lvlJc w:val="left"/>
+      <w:pPr>
+        <w:ind w:left="6186" w:hanging="360"/>
+      </w:pPr>
+      <w:rPr>
+        <w:rFonts w:ascii="Courier New" w:hAnsi="Courier New" w:cs="Courier New" w:hint="default"/>
+      </w:rPr>
+    </w:lvl>
+    <w:lvl w:ilvl="8" w:tplc="0C0A0005" w:tentative="1">
+      <w:start w:val="1"/>
+      <w:numFmt w:val="bullet"/>
+      <w:lvlText w:val=""/>
+      <w:lvlJc w:val="left"/>
+      <w:pPr>
+        <w:ind w:left="6906" w:hanging="360"/>
+      </w:pPr>
+      <w:rPr>
+        <w:rFonts w:ascii="Wingdings" w:hAnsi="Wingdings" w:hint="default"/>
+      </w:rPr>
+    </w:lvl>
+  </w:abstractNum>
+  <w:abstractNum w:abstractNumId="1" w15:restartNumberingAfterBreak="0">
+    <w:nsid w:val="0B283E7A"/>
+    <w:multiLevelType w:val="hybridMultilevel"/>
+    <w:tmpl w:val="333AAC72"/>
+    <w:lvl w:ilvl="0" w:tplc="0C0A000D">
+      <w:start w:val="1"/>
+      <w:numFmt w:val="bullet"/>
+      <w:lvlText w:val=""/>
+      <w:lvlJc w:val="left"/>
+      <w:pPr>
+        <w:ind w:left="2160" w:hanging="360"/>
+      </w:pPr>
+      <w:rPr>
+        <w:rFonts w:ascii="Wingdings" w:hAnsi="Wingdings" w:hint="default"/>
+      </w:rPr>
+    </w:lvl>
+    <w:lvl w:ilvl="1" w:tplc="0C0A0003" w:tentative="1">
+      <w:start w:val="1"/>
+      <w:numFmt w:val="bullet"/>
+      <w:lvlText w:val="o"/>
+      <w:lvlJc w:val="left"/>
+      <w:pPr>
+        <w:ind w:left="2880" w:hanging="360"/>
+      </w:pPr>
+      <w:rPr>
+        <w:rFonts w:ascii="Courier New" w:hAnsi="Courier New" w:cs="Courier New" w:hint="default"/>
+      </w:rPr>
+    </w:lvl>
+    <w:lvl w:ilvl="2" w:tplc="0C0A0005" w:tentative="1">
+      <w:start w:val="1"/>
+      <w:numFmt w:val="bullet"/>
+      <w:lvlText w:val=""/>
+      <w:lvlJc w:val="left"/>
+      <w:pPr>
+        <w:ind w:left="3600" w:hanging="360"/>
+      </w:pPr>
+      <w:rPr>
+        <w:rFonts w:ascii="Wingdings" w:hAnsi="Wingdings" w:hint="default"/>
+      </w:rPr>
+    </w:lvl>
+    <w:lvl w:ilvl="3" w:tplc="0C0A0001" w:tentative="1">
+      <w:start w:val="1"/>
+      <w:numFmt w:val="bullet"/>
+      <w:lvlText w:val=""/>
+      <w:lvlJc w:val="left"/>
+      <w:pPr>
+        <w:ind w:left="4320" w:hanging="360"/>
+      </w:pPr>
+      <w:rPr>
+        <w:rFonts w:ascii="Symbol" w:hAnsi="Symbol" w:hint="default"/>
+      </w:rPr>
+    </w:lvl>
+    <w:lvl w:ilvl="4" w:tplc="0C0A0003" w:tentative="1">
+      <w:start w:val="1"/>
+      <w:numFmt w:val="bullet"/>
+      <w:lvlText w:val="o"/>
+      <w:lvlJc w:val="left"/>
+      <w:pPr>
+        <w:ind w:left="5040" w:hanging="360"/>
+      </w:pPr>
+      <w:rPr>
+        <w:rFonts w:ascii="Courier New" w:hAnsi="Courier New" w:cs="Courier New" w:hint="default"/>
+      </w:rPr>
+    </w:lvl>
+    <w:lvl w:ilvl="5" w:tplc="0C0A0005" w:tentative="1">
+      <w:start w:val="1"/>
+      <w:numFmt w:val="bullet"/>
+      <w:lvlText w:val=""/>
+      <w:lvlJc w:val="left"/>
+      <w:pPr>
+        <w:ind w:left="5760" w:hanging="360"/>
+      </w:pPr>
+      <w:rPr>
+        <w:rFonts w:ascii="Wingdings" w:hAnsi="Wingdings" w:hint="default"/>
+      </w:rPr>
+    </w:lvl>
+    <w:lvl w:ilvl="6" w:tplc="0C0A0001" w:tentative="1">
+      <w:start w:val="1"/>
+      <w:numFmt w:val="bullet"/>
+      <w:lvlText w:val=""/>
+      <w:lvlJc w:val="left"/>
+      <w:pPr>
+        <w:ind w:left="6480" w:hanging="360"/>
+      </w:pPr>
+      <w:rPr>
+        <w:rFonts w:ascii="Symbol" w:hAnsi="Symbol" w:hint="default"/>
+      </w:rPr>
+    </w:lvl>
+    <w:lvl w:ilvl="7" w:tplc="0C0A0003" w:tentative="1">
+      <w:start w:val="1"/>
+      <w:numFmt w:val="bullet"/>
+      <w:lvlText w:val="o"/>
+      <w:lvlJc w:val="left"/>
+      <w:pPr>
+        <w:ind w:left="7200" w:hanging="360"/>
+      </w:pPr>
+      <w:rPr>
+        <w:rFonts w:ascii="Courier New" w:hAnsi="Courier New" w:cs="Courier New" w:hint="default"/>
+      </w:rPr>
+    </w:lvl>
+    <w:lvl w:ilvl="8" w:tplc="0C0A0005" w:tentative="1">
+      <w:start w:val="1"/>
+      <w:numFmt w:val="bullet"/>
+      <w:lvlText w:val=""/>
+      <w:lvlJc w:val="left"/>
+      <w:pPr>
+        <w:ind w:left="7920" w:hanging="360"/>
+      </w:pPr>
+      <w:rPr>
+        <w:rFonts w:ascii="Wingdings" w:hAnsi="Wingdings" w:hint="default"/>
+      </w:rPr>
+    </w:lvl>
+  </w:abstractNum>
+  <w:abstractNum w:abstractNumId="2" w15:restartNumberingAfterBreak="0">
+    <w:nsid w:val="39890154"/>
+    <w:multiLevelType w:val="hybridMultilevel"/>
+    <w:tmpl w:val="5622B50E"/>
+    <w:lvl w:ilvl="0" w:tplc="0C0A0001">
+      <w:start w:val="1"/>
+      <w:numFmt w:val="bullet"/>
+      <w:lvlText w:val=""/>
+      <w:lvlJc w:val="left"/>
+      <w:pPr>
+        <w:ind w:left="1146" w:hanging="360"/>
+      </w:pPr>
+      <w:rPr>
+        <w:rFonts w:ascii="Symbol" w:hAnsi="Symbol" w:hint="default"/>
+      </w:rPr>
+    </w:lvl>
+    <w:lvl w:ilvl="1" w:tplc="0C0A0003" w:tentative="1">
+      <w:start w:val="1"/>
+      <w:numFmt w:val="bullet"/>
+      <w:lvlText w:val="o"/>
+      <w:lvlJc w:val="left"/>
+      <w:pPr>
+        <w:ind w:left="1866" w:hanging="360"/>
+      </w:pPr>
+      <w:rPr>
+        <w:rFonts w:ascii="Courier New" w:hAnsi="Courier New" w:cs="Courier New" w:hint="default"/>
+      </w:rPr>
+    </w:lvl>
+    <w:lvl w:ilvl="2" w:tplc="0C0A0005" w:tentative="1">
+      <w:start w:val="1"/>
+      <w:numFmt w:val="bullet"/>
+      <w:lvlText w:val=""/>
+      <w:lvlJc w:val="left"/>
+      <w:pPr>
+        <w:ind w:left="2586" w:hanging="360"/>
+      </w:pPr>
+      <w:rPr>
+        <w:rFonts w:ascii="Wingdings" w:hAnsi="Wingdings" w:hint="default"/>
+      </w:rPr>
+    </w:lvl>
+    <w:lvl w:ilvl="3" w:tplc="0C0A0001" w:tentative="1">
+      <w:start w:val="1"/>
+      <w:numFmt w:val="bullet"/>
+      <w:lvlText w:val=""/>
+      <w:lvlJc w:val="left"/>
+      <w:pPr>
+        <w:ind w:left="3306" w:hanging="360"/>
+      </w:pPr>
+      <w:rPr>
+        <w:rFonts w:ascii="Symbol" w:hAnsi="Symbol" w:hint="default"/>
+      </w:rPr>
+    </w:lvl>
+    <w:lvl w:ilvl="4" w:tplc="0C0A0003" w:tentative="1">
+      <w:start w:val="1"/>
+      <w:numFmt w:val="bullet"/>
+      <w:lvlText w:val="o"/>
+      <w:lvlJc w:val="left"/>
+      <w:pPr>
+        <w:ind w:left="4026" w:hanging="360"/>
+      </w:pPr>
+      <w:rPr>
+        <w:rFonts w:ascii="Courier New" w:hAnsi="Courier New" w:cs="Courier New" w:hint="default"/>
+      </w:rPr>
+    </w:lvl>
+    <w:lvl w:ilvl="5" w:tplc="0C0A0005" w:tentative="1">
+      <w:start w:val="1"/>
+      <w:numFmt w:val="bullet"/>
+      <w:lvlText w:val=""/>
+      <w:lvlJc w:val="left"/>
+      <w:pPr>
+        <w:ind w:left="4746" w:hanging="360"/>
+      </w:pPr>
+      <w:rPr>
+        <w:rFonts w:ascii="Wingdings" w:hAnsi="Wingdings" w:hint="default"/>
+      </w:rPr>
+    </w:lvl>
+    <w:lvl w:ilvl="6" w:tplc="0C0A0001" w:tentative="1">
+      <w:start w:val="1"/>
+      <w:numFmt w:val="bullet"/>
+      <w:lvlText w:val=""/>
+      <w:lvlJc w:val="left"/>
+      <w:pPr>
+        <w:ind w:left="5466" w:hanging="360"/>
+      </w:pPr>
+      <w:rPr>
+        <w:rFonts w:ascii="Symbol" w:hAnsi="Symbol" w:hint="default"/>
+      </w:rPr>
+    </w:lvl>
+    <w:lvl w:ilvl="7" w:tplc="0C0A0003" w:tentative="1">
+      <w:start w:val="1"/>
+      <w:numFmt w:val="bullet"/>
+      <w:lvlText w:val="o"/>
+      <w:lvlJc w:val="left"/>
+      <w:pPr>
+        <w:ind w:left="6186" w:hanging="360"/>
+      </w:pPr>
+      <w:rPr>
+        <w:rFonts w:ascii="Courier New" w:hAnsi="Courier New" w:cs="Courier New" w:hint="default"/>
+      </w:rPr>
+    </w:lvl>
+    <w:lvl w:ilvl="8" w:tplc="0C0A0005" w:tentative="1">
+      <w:start w:val="1"/>
+      <w:numFmt w:val="bullet"/>
+      <w:lvlText w:val=""/>
+      <w:lvlJc w:val="left"/>
+      <w:pPr>
+        <w:ind w:left="6906" w:hanging="360"/>
+      </w:pPr>
+      <w:rPr>
+        <w:rFonts w:ascii="Wingdings" w:hAnsi="Wingdings" w:hint="default"/>
+      </w:rPr>
+    </w:lvl>
+  </w:abstractNum>
+  <w:abstractNum w:abstractNumId="3" w15:restartNumberingAfterBreak="0">
     <w:nsid w:val="3B2D5CCF"/>
     <w:multiLevelType w:val="hybridMultilevel"/>
     <w:tmpl w:val="54ACDB62"/>
@@ -909,8 +2223,397 @@
       </w:rPr>
     </w:lvl>
   </w:abstractNum>
+  <w:abstractNum w:abstractNumId="4" w15:restartNumberingAfterBreak="0">
+    <w:nsid w:val="583E15B1"/>
+    <w:multiLevelType w:val="multilevel"/>
+    <w:tmpl w:val="E31EAC72"/>
+    <w:lvl w:ilvl="0">
+      <w:start w:val="1"/>
+      <w:numFmt w:val="bullet"/>
+      <w:lvlText w:val=""/>
+      <w:lvlJc w:val="left"/>
+      <w:pPr>
+        <w:tabs>
+          <w:tab w:val="num" w:pos="720"/>
+        </w:tabs>
+        <w:ind w:left="720" w:hanging="360"/>
+      </w:pPr>
+      <w:rPr>
+        <w:rFonts w:ascii="Symbol" w:hAnsi="Symbol" w:hint="default"/>
+        <w:sz w:val="20"/>
+      </w:rPr>
+    </w:lvl>
+    <w:lvl w:ilvl="1">
+      <w:start w:val="3"/>
+      <w:numFmt w:val="bullet"/>
+      <w:lvlText w:val="-"/>
+      <w:lvlJc w:val="left"/>
+      <w:pPr>
+        <w:ind w:left="1440" w:hanging="360"/>
+      </w:pPr>
+      <w:rPr>
+        <w:rFonts w:ascii="Arial" w:eastAsia="Times New Roman" w:hAnsi="Arial" w:cs="Arial" w:hint="default"/>
+      </w:rPr>
+    </w:lvl>
+    <w:lvl w:ilvl="2" w:tentative="1">
+      <w:start w:val="1"/>
+      <w:numFmt w:val="bullet"/>
+      <w:lvlText w:val=""/>
+      <w:lvlJc w:val="left"/>
+      <w:pPr>
+        <w:tabs>
+          <w:tab w:val="num" w:pos="2160"/>
+        </w:tabs>
+        <w:ind w:left="2160" w:hanging="360"/>
+      </w:pPr>
+      <w:rPr>
+        <w:rFonts w:ascii="Symbol" w:hAnsi="Symbol" w:hint="default"/>
+        <w:sz w:val="20"/>
+      </w:rPr>
+    </w:lvl>
+    <w:lvl w:ilvl="3" w:tentative="1">
+      <w:start w:val="1"/>
+      <w:numFmt w:val="bullet"/>
+      <w:lvlText w:val=""/>
+      <w:lvlJc w:val="left"/>
+      <w:pPr>
+        <w:tabs>
+          <w:tab w:val="num" w:pos="2880"/>
+        </w:tabs>
+        <w:ind w:left="2880" w:hanging="360"/>
+      </w:pPr>
+      <w:rPr>
+        <w:rFonts w:ascii="Symbol" w:hAnsi="Symbol" w:hint="default"/>
+        <w:sz w:val="20"/>
+      </w:rPr>
+    </w:lvl>
+    <w:lvl w:ilvl="4" w:tentative="1">
+      <w:start w:val="1"/>
+      <w:numFmt w:val="bullet"/>
+      <w:lvlText w:val=""/>
+      <w:lvlJc w:val="left"/>
+      <w:pPr>
+        <w:tabs>
+          <w:tab w:val="num" w:pos="3600"/>
+        </w:tabs>
+        <w:ind w:left="3600" w:hanging="360"/>
+      </w:pPr>
+      <w:rPr>
+        <w:rFonts w:ascii="Symbol" w:hAnsi="Symbol" w:hint="default"/>
+        <w:sz w:val="20"/>
+      </w:rPr>
+    </w:lvl>
+    <w:lvl w:ilvl="5" w:tentative="1">
+      <w:start w:val="1"/>
+      <w:numFmt w:val="bullet"/>
+      <w:lvlText w:val=""/>
+      <w:lvlJc w:val="left"/>
+      <w:pPr>
+        <w:tabs>
+          <w:tab w:val="num" w:pos="4320"/>
+        </w:tabs>
+        <w:ind w:left="4320" w:hanging="360"/>
+      </w:pPr>
+      <w:rPr>
+        <w:rFonts w:ascii="Symbol" w:hAnsi="Symbol" w:hint="default"/>
+        <w:sz w:val="20"/>
+      </w:rPr>
+    </w:lvl>
+    <w:lvl w:ilvl="6" w:tentative="1">
+      <w:start w:val="1"/>
+      <w:numFmt w:val="bullet"/>
+      <w:lvlText w:val=""/>
+      <w:lvlJc w:val="left"/>
+      <w:pPr>
+        <w:tabs>
+          <w:tab w:val="num" w:pos="5040"/>
+        </w:tabs>
+        <w:ind w:left="5040" w:hanging="360"/>
+      </w:pPr>
+      <w:rPr>
+        <w:rFonts w:ascii="Symbol" w:hAnsi="Symbol" w:hint="default"/>
+        <w:sz w:val="20"/>
+      </w:rPr>
+    </w:lvl>
+    <w:lvl w:ilvl="7" w:tentative="1">
+      <w:start w:val="1"/>
+      <w:numFmt w:val="bullet"/>
+      <w:lvlText w:val=""/>
+      <w:lvlJc w:val="left"/>
+      <w:pPr>
+        <w:tabs>
+          <w:tab w:val="num" w:pos="5760"/>
+        </w:tabs>
+        <w:ind w:left="5760" w:hanging="360"/>
+      </w:pPr>
+      <w:rPr>
+        <w:rFonts w:ascii="Symbol" w:hAnsi="Symbol" w:hint="default"/>
+        <w:sz w:val="20"/>
+      </w:rPr>
+    </w:lvl>
+    <w:lvl w:ilvl="8" w:tentative="1">
+      <w:start w:val="1"/>
+      <w:numFmt w:val="bullet"/>
+      <w:lvlText w:val=""/>
+      <w:lvlJc w:val="left"/>
+      <w:pPr>
+        <w:tabs>
+          <w:tab w:val="num" w:pos="6480"/>
+        </w:tabs>
+        <w:ind w:left="6480" w:hanging="360"/>
+      </w:pPr>
+      <w:rPr>
+        <w:rFonts w:ascii="Symbol" w:hAnsi="Symbol" w:hint="default"/>
+        <w:sz w:val="20"/>
+      </w:rPr>
+    </w:lvl>
+  </w:abstractNum>
+  <w:abstractNum w:abstractNumId="5" w15:restartNumberingAfterBreak="0">
+    <w:nsid w:val="72DF1BBC"/>
+    <w:multiLevelType w:val="hybridMultilevel"/>
+    <w:tmpl w:val="2118DA12"/>
+    <w:lvl w:ilvl="0" w:tplc="0C0A000B">
+      <w:start w:val="1"/>
+      <w:numFmt w:val="bullet"/>
+      <w:lvlText w:val=""/>
+      <w:lvlJc w:val="left"/>
+      <w:pPr>
+        <w:ind w:left="1440" w:hanging="360"/>
+      </w:pPr>
+      <w:rPr>
+        <w:rFonts w:ascii="Wingdings" w:hAnsi="Wingdings" w:hint="default"/>
+      </w:rPr>
+    </w:lvl>
+    <w:lvl w:ilvl="1" w:tplc="0C0A0003" w:tentative="1">
+      <w:start w:val="1"/>
+      <w:numFmt w:val="bullet"/>
+      <w:lvlText w:val="o"/>
+      <w:lvlJc w:val="left"/>
+      <w:pPr>
+        <w:ind w:left="2160" w:hanging="360"/>
+      </w:pPr>
+      <w:rPr>
+        <w:rFonts w:ascii="Courier New" w:hAnsi="Courier New" w:cs="Courier New" w:hint="default"/>
+      </w:rPr>
+    </w:lvl>
+    <w:lvl w:ilvl="2" w:tplc="0C0A0005" w:tentative="1">
+      <w:start w:val="1"/>
+      <w:numFmt w:val="bullet"/>
+      <w:lvlText w:val=""/>
+      <w:lvlJc w:val="left"/>
+      <w:pPr>
+        <w:ind w:left="2880" w:hanging="360"/>
+      </w:pPr>
+      <w:rPr>
+        <w:rFonts w:ascii="Wingdings" w:hAnsi="Wingdings" w:hint="default"/>
+      </w:rPr>
+    </w:lvl>
+    <w:lvl w:ilvl="3" w:tplc="0C0A0001" w:tentative="1">
+      <w:start w:val="1"/>
+      <w:numFmt w:val="bullet"/>
+      <w:lvlText w:val=""/>
+      <w:lvlJc w:val="left"/>
+      <w:pPr>
+        <w:ind w:left="3600" w:hanging="360"/>
+      </w:pPr>
+      <w:rPr>
+        <w:rFonts w:ascii="Symbol" w:hAnsi="Symbol" w:hint="default"/>
+      </w:rPr>
+    </w:lvl>
+    <w:lvl w:ilvl="4" w:tplc="0C0A0003" w:tentative="1">
+      <w:start w:val="1"/>
+      <w:numFmt w:val="bullet"/>
+      <w:lvlText w:val="o"/>
+      <w:lvlJc w:val="left"/>
+      <w:pPr>
+        <w:ind w:left="4320" w:hanging="360"/>
+      </w:pPr>
+      <w:rPr>
+        <w:rFonts w:ascii="Courier New" w:hAnsi="Courier New" w:cs="Courier New" w:hint="default"/>
+      </w:rPr>
+    </w:lvl>
+    <w:lvl w:ilvl="5" w:tplc="0C0A0005" w:tentative="1">
+      <w:start w:val="1"/>
+      <w:numFmt w:val="bullet"/>
+      <w:lvlText w:val=""/>
+      <w:lvlJc w:val="left"/>
+      <w:pPr>
+        <w:ind w:left="5040" w:hanging="360"/>
+      </w:pPr>
+      <w:rPr>
+        <w:rFonts w:ascii="Wingdings" w:hAnsi="Wingdings" w:hint="default"/>
+      </w:rPr>
+    </w:lvl>
+    <w:lvl w:ilvl="6" w:tplc="0C0A0001" w:tentative="1">
+      <w:start w:val="1"/>
+      <w:numFmt w:val="bullet"/>
+      <w:lvlText w:val=""/>
+      <w:lvlJc w:val="left"/>
+      <w:pPr>
+        <w:ind w:left="5760" w:hanging="360"/>
+      </w:pPr>
+      <w:rPr>
+        <w:rFonts w:ascii="Symbol" w:hAnsi="Symbol" w:hint="default"/>
+      </w:rPr>
+    </w:lvl>
+    <w:lvl w:ilvl="7" w:tplc="0C0A0003" w:tentative="1">
+      <w:start w:val="1"/>
+      <w:numFmt w:val="bullet"/>
+      <w:lvlText w:val="o"/>
+      <w:lvlJc w:val="left"/>
+      <w:pPr>
+        <w:ind w:left="6480" w:hanging="360"/>
+      </w:pPr>
+      <w:rPr>
+        <w:rFonts w:ascii="Courier New" w:hAnsi="Courier New" w:cs="Courier New" w:hint="default"/>
+      </w:rPr>
+    </w:lvl>
+    <w:lvl w:ilvl="8" w:tplc="0C0A0005" w:tentative="1">
+      <w:start w:val="1"/>
+      <w:numFmt w:val="bullet"/>
+      <w:lvlText w:val=""/>
+      <w:lvlJc w:val="left"/>
+      <w:pPr>
+        <w:ind w:left="7200" w:hanging="360"/>
+      </w:pPr>
+      <w:rPr>
+        <w:rFonts w:ascii="Wingdings" w:hAnsi="Wingdings" w:hint="default"/>
+      </w:rPr>
+    </w:lvl>
+  </w:abstractNum>
+  <w:abstractNum w:abstractNumId="6" w15:restartNumberingAfterBreak="0">
+    <w:nsid w:val="7ADD4F28"/>
+    <w:multiLevelType w:val="hybridMultilevel"/>
+    <w:tmpl w:val="E17A9224"/>
+    <w:lvl w:ilvl="0" w:tplc="0C0A0001">
+      <w:start w:val="1"/>
+      <w:numFmt w:val="bullet"/>
+      <w:lvlText w:val=""/>
+      <w:lvlJc w:val="left"/>
+      <w:pPr>
+        <w:ind w:left="1866" w:hanging="360"/>
+      </w:pPr>
+      <w:rPr>
+        <w:rFonts w:ascii="Symbol" w:hAnsi="Symbol" w:hint="default"/>
+      </w:rPr>
+    </w:lvl>
+    <w:lvl w:ilvl="1" w:tplc="0C0A0003" w:tentative="1">
+      <w:start w:val="1"/>
+      <w:numFmt w:val="bullet"/>
+      <w:lvlText w:val="o"/>
+      <w:lvlJc w:val="left"/>
+      <w:pPr>
+        <w:ind w:left="2586" w:hanging="360"/>
+      </w:pPr>
+      <w:rPr>
+        <w:rFonts w:ascii="Courier New" w:hAnsi="Courier New" w:cs="Courier New" w:hint="default"/>
+      </w:rPr>
+    </w:lvl>
+    <w:lvl w:ilvl="2" w:tplc="0C0A0005" w:tentative="1">
+      <w:start w:val="1"/>
+      <w:numFmt w:val="bullet"/>
+      <w:lvlText w:val=""/>
+      <w:lvlJc w:val="left"/>
+      <w:pPr>
+        <w:ind w:left="3306" w:hanging="360"/>
+      </w:pPr>
+      <w:rPr>
+        <w:rFonts w:ascii="Wingdings" w:hAnsi="Wingdings" w:hint="default"/>
+      </w:rPr>
+    </w:lvl>
+    <w:lvl w:ilvl="3" w:tplc="0C0A0001" w:tentative="1">
+      <w:start w:val="1"/>
+      <w:numFmt w:val="bullet"/>
+      <w:lvlText w:val=""/>
+      <w:lvlJc w:val="left"/>
+      <w:pPr>
+        <w:ind w:left="4026" w:hanging="360"/>
+      </w:pPr>
+      <w:rPr>
+        <w:rFonts w:ascii="Symbol" w:hAnsi="Symbol" w:hint="default"/>
+      </w:rPr>
+    </w:lvl>
+    <w:lvl w:ilvl="4" w:tplc="0C0A0003" w:tentative="1">
+      <w:start w:val="1"/>
+      <w:numFmt w:val="bullet"/>
+      <w:lvlText w:val="o"/>
+      <w:lvlJc w:val="left"/>
+      <w:pPr>
+        <w:ind w:left="4746" w:hanging="360"/>
+      </w:pPr>
+      <w:rPr>
+        <w:rFonts w:ascii="Courier New" w:hAnsi="Courier New" w:cs="Courier New" w:hint="default"/>
+      </w:rPr>
+    </w:lvl>
+    <w:lvl w:ilvl="5" w:tplc="0C0A0005" w:tentative="1">
+      <w:start w:val="1"/>
+      <w:numFmt w:val="bullet"/>
+      <w:lvlText w:val=""/>
+      <w:lvlJc w:val="left"/>
+      <w:pPr>
+        <w:ind w:left="5466" w:hanging="360"/>
+      </w:pPr>
+      <w:rPr>
+        <w:rFonts w:ascii="Wingdings" w:hAnsi="Wingdings" w:hint="default"/>
+      </w:rPr>
+    </w:lvl>
+    <w:lvl w:ilvl="6" w:tplc="0C0A0001" w:tentative="1">
+      <w:start w:val="1"/>
+      <w:numFmt w:val="bullet"/>
+      <w:lvlText w:val=""/>
+      <w:lvlJc w:val="left"/>
+      <w:pPr>
+        <w:ind w:left="6186" w:hanging="360"/>
+      </w:pPr>
+      <w:rPr>
+        <w:rFonts w:ascii="Symbol" w:hAnsi="Symbol" w:hint="default"/>
+      </w:rPr>
+    </w:lvl>
+    <w:lvl w:ilvl="7" w:tplc="0C0A0003" w:tentative="1">
+      <w:start w:val="1"/>
+      <w:numFmt w:val="bullet"/>
+      <w:lvlText w:val="o"/>
+      <w:lvlJc w:val="left"/>
+      <w:pPr>
+        <w:ind w:left="6906" w:hanging="360"/>
+      </w:pPr>
+      <w:rPr>
+        <w:rFonts w:ascii="Courier New" w:hAnsi="Courier New" w:cs="Courier New" w:hint="default"/>
+      </w:rPr>
+    </w:lvl>
+    <w:lvl w:ilvl="8" w:tplc="0C0A0005" w:tentative="1">
+      <w:start w:val="1"/>
+      <w:numFmt w:val="bullet"/>
+      <w:lvlText w:val=""/>
+      <w:lvlJc w:val="left"/>
+      <w:pPr>
+        <w:ind w:left="7626" w:hanging="360"/>
+      </w:pPr>
+      <w:rPr>
+        <w:rFonts w:ascii="Wingdings" w:hAnsi="Wingdings" w:hint="default"/>
+      </w:rPr>
+    </w:lvl>
+  </w:abstractNum>
   <w:num w:numId="1">
+    <w:abstractNumId w:val="3"/>
+  </w:num>
+  <w:num w:numId="2">
+    <w:abstractNumId w:val="5"/>
+  </w:num>
+  <w:num w:numId="3">
+    <w:abstractNumId w:val="1"/>
+  </w:num>
+  <w:num w:numId="4">
+    <w:abstractNumId w:val="4"/>
+  </w:num>
+  <w:num w:numId="5">
     <w:abstractNumId w:val="0"/>
+  </w:num>
+  <w:num w:numId="6">
+    <w:abstractNumId w:val="6"/>
+  </w:num>
+  <w:num w:numId="7">
+    <w:abstractNumId w:val="2"/>
   </w:num>
 </w:numbering>
 </file>
@@ -1351,6 +3054,34 @@
       <w:contextualSpacing/>
     </w:pPr>
   </w:style>
+  <w:style w:type="paragraph" w:styleId="NormalWeb">
+    <w:name w:val="Normal (Web)"/>
+    <w:basedOn w:val="Normal"/>
+    <w:uiPriority w:val="99"/>
+    <w:unhideWhenUsed/>
+    <w:rsid w:val="00AA36D4"/>
+    <w:pPr>
+      <w:spacing w:before="100" w:beforeAutospacing="1" w:after="100" w:afterAutospacing="1" w:line="240" w:lineRule="auto"/>
+    </w:pPr>
+    <w:rPr>
+      <w:rFonts w:ascii="Times New Roman" w:eastAsia="Times New Roman" w:hAnsi="Times New Roman" w:cs="Times New Roman"/>
+      <w:sz w:val="24"/>
+      <w:szCs w:val="24"/>
+      <w:lang w:eastAsia="es-ES"/>
+    </w:rPr>
+  </w:style>
+  <w:style w:type="character" w:styleId="Hipervnculo">
+    <w:name w:val="Hyperlink"/>
+    <w:basedOn w:val="Fuentedeprrafopredeter"/>
+    <w:uiPriority w:val="99"/>
+    <w:semiHidden/>
+    <w:unhideWhenUsed/>
+    <w:rsid w:val="00F05222"/>
+    <w:rPr>
+      <w:color w:val="0000FF"/>
+      <w:u w:val="single"/>
+    </w:rPr>
+  </w:style>
 </w:styles>
 </file>
 

</xml_diff>